<commit_message>
Initialize server and client project
</commit_message>
<xml_diff>
--- a/Project plan.docx
+++ b/Project plan.docx
@@ -858,7 +858,7 @@
           <w:r>
             <w:fldChar w:fldCharType="separate"/>
           </w:r>
-          <w:hyperlink w:anchor="_Toc145064797" w:history="1">
+          <w:hyperlink w:anchor="_Toc145591830" w:history="1">
             <w:r>
               <w:rPr>
                 <w:rStyle w:val="Hyperlink"/>
@@ -886,7 +886,7 @@
                 <w:noProof/>
                 <w:webHidden/>
               </w:rPr>
-              <w:instrText xml:space="preserve"> PAGEREF _Toc145064797 \h </w:instrText>
+              <w:instrText xml:space="preserve"> PAGEREF _Toc145591830 \h </w:instrText>
             </w:r>
             <w:r>
               <w:rPr>
@@ -929,7 +929,7 @@
               <w:lang w:eastAsia="nl-NL"/>
             </w:rPr>
           </w:pPr>
-          <w:hyperlink w:anchor="_Toc145064798" w:history="1">
+          <w:hyperlink w:anchor="_Toc145591831" w:history="1">
             <w:r>
               <w:rPr>
                 <w:rStyle w:val="Hyperlink"/>
@@ -957,7 +957,7 @@
                 <w:noProof/>
                 <w:webHidden/>
               </w:rPr>
-              <w:instrText xml:space="preserve"> PAGEREF _Toc145064798 \h </w:instrText>
+              <w:instrText xml:space="preserve"> PAGEREF _Toc145591831 \h </w:instrText>
             </w:r>
             <w:r>
               <w:rPr>
@@ -1000,7 +1000,7 @@
               <w:lang w:eastAsia="nl-NL"/>
             </w:rPr>
           </w:pPr>
-          <w:hyperlink w:anchor="_Toc145064799" w:history="1">
+          <w:hyperlink w:anchor="_Toc145591832" w:history="1">
             <w:r>
               <w:rPr>
                 <w:rStyle w:val="Hyperlink"/>
@@ -1028,7 +1028,7 @@
                 <w:noProof/>
                 <w:webHidden/>
               </w:rPr>
-              <w:instrText xml:space="preserve"> PAGEREF _Toc145064799 \h </w:instrText>
+              <w:instrText xml:space="preserve"> PAGEREF _Toc145591832 \h </w:instrText>
             </w:r>
             <w:r>
               <w:rPr>
@@ -1071,7 +1071,7 @@
               <w:lang w:eastAsia="nl-NL"/>
             </w:rPr>
           </w:pPr>
-          <w:hyperlink w:anchor="_Toc145064800" w:history="1">
+          <w:hyperlink w:anchor="_Toc145591833" w:history="1">
             <w:r>
               <w:rPr>
                 <w:rStyle w:val="Hyperlink"/>
@@ -1099,7 +1099,7 @@
                 <w:noProof/>
                 <w:webHidden/>
               </w:rPr>
-              <w:instrText xml:space="preserve"> PAGEREF _Toc145064800 \h </w:instrText>
+              <w:instrText xml:space="preserve"> PAGEREF _Toc145591833 \h </w:instrText>
             </w:r>
             <w:r>
               <w:rPr>
@@ -1142,7 +1142,7 @@
               <w:lang w:eastAsia="nl-NL"/>
             </w:rPr>
           </w:pPr>
-          <w:hyperlink w:anchor="_Toc145064801" w:history="1">
+          <w:hyperlink w:anchor="_Toc145591834" w:history="1">
             <w:r>
               <w:rPr>
                 <w:rStyle w:val="Hyperlink"/>
@@ -1170,7 +1170,7 @@
                 <w:noProof/>
                 <w:webHidden/>
               </w:rPr>
-              <w:instrText xml:space="preserve"> PAGEREF _Toc145064801 \h </w:instrText>
+              <w:instrText xml:space="preserve"> PAGEREF _Toc145591834 \h </w:instrText>
             </w:r>
             <w:r>
               <w:rPr>
@@ -1190,7 +1190,7 @@
                 <w:noProof/>
                 <w:webHidden/>
               </w:rPr>
-              <w:t>3</w:t>
+              <w:t>2</w:t>
             </w:r>
             <w:r>
               <w:rPr>
@@ -1213,13 +1213,14 @@
               <w:lang w:eastAsia="nl-NL"/>
             </w:rPr>
           </w:pPr>
-          <w:hyperlink w:anchor="_Toc145064802" w:history="1">
+          <w:hyperlink w:anchor="_Toc145591835" w:history="1">
             <w:r>
               <w:rPr>
                 <w:rStyle w:val="Hyperlink"/>
                 <w:noProof/>
-              </w:rPr>
-              <w:t>Moscow</w:t>
+                <w:lang w:val="en-US"/>
+              </w:rPr>
+              <w:t>User stories</w:t>
             </w:r>
             <w:r>
               <w:rPr>
@@ -1240,7 +1241,7 @@
                 <w:noProof/>
                 <w:webHidden/>
               </w:rPr>
-              <w:instrText xml:space="preserve"> PAGEREF _Toc145064802 \h </w:instrText>
+              <w:instrText xml:space="preserve"> PAGEREF _Toc145591835 \h </w:instrText>
             </w:r>
             <w:r>
               <w:rPr>
@@ -1283,14 +1284,14 @@
               <w:lang w:eastAsia="nl-NL"/>
             </w:rPr>
           </w:pPr>
-          <w:hyperlink w:anchor="_Toc145064803" w:history="1">
+          <w:hyperlink w:anchor="_Toc145591836" w:history="1">
             <w:r>
               <w:rPr>
                 <w:rStyle w:val="Hyperlink"/>
                 <w:noProof/>
                 <w:lang w:val="en-US"/>
               </w:rPr>
-              <w:t>Must-Have</w:t>
+              <w:t>Must-Have:</w:t>
             </w:r>
             <w:r>
               <w:rPr>
@@ -1311,7 +1312,7 @@
                 <w:noProof/>
                 <w:webHidden/>
               </w:rPr>
-              <w:instrText xml:space="preserve"> PAGEREF _Toc145064803 \h </w:instrText>
+              <w:instrText xml:space="preserve"> PAGEREF _Toc145591836 \h </w:instrText>
             </w:r>
             <w:r>
               <w:rPr>
@@ -1354,14 +1355,14 @@
               <w:lang w:eastAsia="nl-NL"/>
             </w:rPr>
           </w:pPr>
-          <w:hyperlink w:anchor="_Toc145064804" w:history="1">
+          <w:hyperlink w:anchor="_Toc145591837" w:history="1">
             <w:r>
               <w:rPr>
                 <w:rStyle w:val="Hyperlink"/>
                 <w:noProof/>
                 <w:lang w:val="en-US"/>
               </w:rPr>
-              <w:t>Should-Have</w:t>
+              <w:t>Should-Have:</w:t>
             </w:r>
             <w:r>
               <w:rPr>
@@ -1382,7 +1383,7 @@
                 <w:noProof/>
                 <w:webHidden/>
               </w:rPr>
-              <w:instrText xml:space="preserve"> PAGEREF _Toc145064804 \h </w:instrText>
+              <w:instrText xml:space="preserve"> PAGEREF _Toc145591837 \h </w:instrText>
             </w:r>
             <w:r>
               <w:rPr>
@@ -1425,14 +1426,14 @@
               <w:lang w:eastAsia="nl-NL"/>
             </w:rPr>
           </w:pPr>
-          <w:hyperlink w:anchor="_Toc145064805" w:history="1">
+          <w:hyperlink w:anchor="_Toc145591838" w:history="1">
             <w:r>
               <w:rPr>
                 <w:rStyle w:val="Hyperlink"/>
                 <w:noProof/>
                 <w:lang w:val="en-US"/>
               </w:rPr>
-              <w:t>Could-Have</w:t>
+              <w:t>Could-Have:</w:t>
             </w:r>
             <w:r>
               <w:rPr>
@@ -1453,7 +1454,7 @@
                 <w:noProof/>
                 <w:webHidden/>
               </w:rPr>
-              <w:instrText xml:space="preserve"> PAGEREF _Toc145064805 \h </w:instrText>
+              <w:instrText xml:space="preserve"> PAGEREF _Toc145591838 \h </w:instrText>
             </w:r>
             <w:r>
               <w:rPr>
@@ -1474,6 +1475,77 @@
                 <w:webHidden/>
               </w:rPr>
               <w:t>3</w:t>
+            </w:r>
+            <w:r>
+              <w:rPr>
+                <w:noProof/>
+                <w:webHidden/>
+              </w:rPr>
+              <w:fldChar w:fldCharType="end"/>
+            </w:r>
+          </w:hyperlink>
+        </w:p>
+        <w:p>
+          <w:pPr>
+            <w:pStyle w:val="TOC2"/>
+            <w:tabs>
+              <w:tab w:val="right" w:leader="dot" w:pos="9016"/>
+            </w:tabs>
+            <w:rPr>
+              <w:rFonts w:eastAsiaTheme="minorEastAsia"/>
+              <w:noProof/>
+              <w:lang w:eastAsia="nl-NL"/>
+            </w:rPr>
+          </w:pPr>
+          <w:hyperlink w:anchor="_Toc145591839" w:history="1">
+            <w:r>
+              <w:rPr>
+                <w:rStyle w:val="Hyperlink"/>
+                <w:noProof/>
+                <w:lang w:val="en-US"/>
+              </w:rPr>
+              <w:t>Moscow</w:t>
+            </w:r>
+            <w:r>
+              <w:rPr>
+                <w:noProof/>
+                <w:webHidden/>
+              </w:rPr>
+              <w:tab/>
+            </w:r>
+            <w:r>
+              <w:rPr>
+                <w:noProof/>
+                <w:webHidden/>
+              </w:rPr>
+              <w:fldChar w:fldCharType="begin"/>
+            </w:r>
+            <w:r>
+              <w:rPr>
+                <w:noProof/>
+                <w:webHidden/>
+              </w:rPr>
+              <w:instrText xml:space="preserve"> PAGEREF _Toc145591839 \h </w:instrText>
+            </w:r>
+            <w:r>
+              <w:rPr>
+                <w:noProof/>
+                <w:webHidden/>
+              </w:rPr>
+            </w:r>
+            <w:r>
+              <w:rPr>
+                <w:noProof/>
+                <w:webHidden/>
+              </w:rPr>
+              <w:fldChar w:fldCharType="separate"/>
+            </w:r>
+            <w:r>
+              <w:rPr>
+                <w:noProof/>
+                <w:webHidden/>
+              </w:rPr>
+              <w:t>4</w:t>
             </w:r>
             <w:r>
               <w:rPr>
@@ -1496,13 +1568,226 @@
               <w:lang w:eastAsia="nl-NL"/>
             </w:rPr>
           </w:pPr>
-          <w:hyperlink w:anchor="_Toc145064806" w:history="1">
+          <w:hyperlink w:anchor="_Toc145591840" w:history="1">
             <w:r>
               <w:rPr>
                 <w:rStyle w:val="Hyperlink"/>
                 <w:noProof/>
                 <w:lang w:val="en-US"/>
               </w:rPr>
+              <w:t>Must-Have</w:t>
+            </w:r>
+            <w:r>
+              <w:rPr>
+                <w:noProof/>
+                <w:webHidden/>
+              </w:rPr>
+              <w:tab/>
+            </w:r>
+            <w:r>
+              <w:rPr>
+                <w:noProof/>
+                <w:webHidden/>
+              </w:rPr>
+              <w:fldChar w:fldCharType="begin"/>
+            </w:r>
+            <w:r>
+              <w:rPr>
+                <w:noProof/>
+                <w:webHidden/>
+              </w:rPr>
+              <w:instrText xml:space="preserve"> PAGEREF _Toc145591840 \h </w:instrText>
+            </w:r>
+            <w:r>
+              <w:rPr>
+                <w:noProof/>
+                <w:webHidden/>
+              </w:rPr>
+            </w:r>
+            <w:r>
+              <w:rPr>
+                <w:noProof/>
+                <w:webHidden/>
+              </w:rPr>
+              <w:fldChar w:fldCharType="separate"/>
+            </w:r>
+            <w:r>
+              <w:rPr>
+                <w:noProof/>
+                <w:webHidden/>
+              </w:rPr>
+              <w:t>4</w:t>
+            </w:r>
+            <w:r>
+              <w:rPr>
+                <w:noProof/>
+                <w:webHidden/>
+              </w:rPr>
+              <w:fldChar w:fldCharType="end"/>
+            </w:r>
+          </w:hyperlink>
+        </w:p>
+        <w:p>
+          <w:pPr>
+            <w:pStyle w:val="TOC3"/>
+            <w:tabs>
+              <w:tab w:val="right" w:leader="dot" w:pos="9016"/>
+            </w:tabs>
+            <w:rPr>
+              <w:rFonts w:eastAsiaTheme="minorEastAsia"/>
+              <w:noProof/>
+              <w:lang w:eastAsia="nl-NL"/>
+            </w:rPr>
+          </w:pPr>
+          <w:hyperlink w:anchor="_Toc145591841" w:history="1">
+            <w:r>
+              <w:rPr>
+                <w:rStyle w:val="Hyperlink"/>
+                <w:noProof/>
+                <w:lang w:val="en-US"/>
+              </w:rPr>
+              <w:t>Should-Have</w:t>
+            </w:r>
+            <w:r>
+              <w:rPr>
+                <w:noProof/>
+                <w:webHidden/>
+              </w:rPr>
+              <w:tab/>
+            </w:r>
+            <w:r>
+              <w:rPr>
+                <w:noProof/>
+                <w:webHidden/>
+              </w:rPr>
+              <w:fldChar w:fldCharType="begin"/>
+            </w:r>
+            <w:r>
+              <w:rPr>
+                <w:noProof/>
+                <w:webHidden/>
+              </w:rPr>
+              <w:instrText xml:space="preserve"> PAGEREF _Toc145591841 \h </w:instrText>
+            </w:r>
+            <w:r>
+              <w:rPr>
+                <w:noProof/>
+                <w:webHidden/>
+              </w:rPr>
+            </w:r>
+            <w:r>
+              <w:rPr>
+                <w:noProof/>
+                <w:webHidden/>
+              </w:rPr>
+              <w:fldChar w:fldCharType="separate"/>
+            </w:r>
+            <w:r>
+              <w:rPr>
+                <w:noProof/>
+                <w:webHidden/>
+              </w:rPr>
+              <w:t>4</w:t>
+            </w:r>
+            <w:r>
+              <w:rPr>
+                <w:noProof/>
+                <w:webHidden/>
+              </w:rPr>
+              <w:fldChar w:fldCharType="end"/>
+            </w:r>
+          </w:hyperlink>
+        </w:p>
+        <w:p>
+          <w:pPr>
+            <w:pStyle w:val="TOC3"/>
+            <w:tabs>
+              <w:tab w:val="right" w:leader="dot" w:pos="9016"/>
+            </w:tabs>
+            <w:rPr>
+              <w:rFonts w:eastAsiaTheme="minorEastAsia"/>
+              <w:noProof/>
+              <w:lang w:eastAsia="nl-NL"/>
+            </w:rPr>
+          </w:pPr>
+          <w:hyperlink w:anchor="_Toc145591842" w:history="1">
+            <w:r>
+              <w:rPr>
+                <w:rStyle w:val="Hyperlink"/>
+                <w:noProof/>
+                <w:lang w:val="en-US"/>
+              </w:rPr>
+              <w:t>Could-Have</w:t>
+            </w:r>
+            <w:r>
+              <w:rPr>
+                <w:noProof/>
+                <w:webHidden/>
+              </w:rPr>
+              <w:tab/>
+            </w:r>
+            <w:r>
+              <w:rPr>
+                <w:noProof/>
+                <w:webHidden/>
+              </w:rPr>
+              <w:fldChar w:fldCharType="begin"/>
+            </w:r>
+            <w:r>
+              <w:rPr>
+                <w:noProof/>
+                <w:webHidden/>
+              </w:rPr>
+              <w:instrText xml:space="preserve"> PAGEREF _Toc145591842 \h </w:instrText>
+            </w:r>
+            <w:r>
+              <w:rPr>
+                <w:noProof/>
+                <w:webHidden/>
+              </w:rPr>
+            </w:r>
+            <w:r>
+              <w:rPr>
+                <w:noProof/>
+                <w:webHidden/>
+              </w:rPr>
+              <w:fldChar w:fldCharType="separate"/>
+            </w:r>
+            <w:r>
+              <w:rPr>
+                <w:noProof/>
+                <w:webHidden/>
+              </w:rPr>
+              <w:t>4</w:t>
+            </w:r>
+            <w:r>
+              <w:rPr>
+                <w:noProof/>
+                <w:webHidden/>
+              </w:rPr>
+              <w:fldChar w:fldCharType="end"/>
+            </w:r>
+          </w:hyperlink>
+        </w:p>
+        <w:p>
+          <w:pPr>
+            <w:pStyle w:val="TOC3"/>
+            <w:tabs>
+              <w:tab w:val="right" w:leader="dot" w:pos="9016"/>
+            </w:tabs>
+            <w:rPr>
+              <w:rFonts w:eastAsiaTheme="minorEastAsia"/>
+              <w:noProof/>
+              <w:lang w:eastAsia="nl-NL"/>
+            </w:rPr>
+          </w:pPr>
+          <w:hyperlink w:anchor="_Toc145591843" w:history="1">
+            <w:r>
+              <w:rPr>
+                <w:rStyle w:val="Hyperlink"/>
+                <w:noProof/>
+                <w:lang w:val="en-US"/>
+              </w:rPr>
               <w:t>Won’t-Have</w:t>
             </w:r>
             <w:r>
@@ -1524,7 +1809,7 @@
                 <w:noProof/>
                 <w:webHidden/>
               </w:rPr>
-              <w:instrText xml:space="preserve"> PAGEREF _Toc145064806 \h </w:instrText>
+              <w:instrText xml:space="preserve"> PAGEREF _Toc145591843 \h </w:instrText>
             </w:r>
             <w:r>
               <w:rPr>
@@ -1544,7 +1829,7 @@
                 <w:noProof/>
                 <w:webHidden/>
               </w:rPr>
-              <w:t>3</w:t>
+              <w:t>4</w:t>
             </w:r>
             <w:r>
               <w:rPr>
@@ -1567,7 +1852,7 @@
               <w:lang w:eastAsia="nl-NL"/>
             </w:rPr>
           </w:pPr>
-          <w:hyperlink w:anchor="_Toc145064807" w:history="1">
+          <w:hyperlink w:anchor="_Toc145591844" w:history="1">
             <w:r>
               <w:rPr>
                 <w:rStyle w:val="Hyperlink"/>
@@ -1595,7 +1880,7 @@
                 <w:noProof/>
                 <w:webHidden/>
               </w:rPr>
-              <w:instrText xml:space="preserve"> PAGEREF _Toc145064807 \h </w:instrText>
+              <w:instrText xml:space="preserve"> PAGEREF _Toc145591844 \h </w:instrText>
             </w:r>
             <w:r>
               <w:rPr>
@@ -1638,7 +1923,7 @@
               <w:lang w:eastAsia="nl-NL"/>
             </w:rPr>
           </w:pPr>
-          <w:hyperlink w:anchor="_Toc145064808" w:history="1">
+          <w:hyperlink w:anchor="_Toc145591845" w:history="1">
             <w:r>
               <w:rPr>
                 <w:rStyle w:val="Hyperlink"/>
@@ -1666,7 +1951,7 @@
                 <w:noProof/>
                 <w:webHidden/>
               </w:rPr>
-              <w:instrText xml:space="preserve"> PAGEREF _Toc145064808 \h </w:instrText>
+              <w:instrText xml:space="preserve"> PAGEREF _Toc145591845 \h </w:instrText>
             </w:r>
             <w:r>
               <w:rPr>
@@ -1686,7 +1971,7 @@
                 <w:noProof/>
                 <w:webHidden/>
               </w:rPr>
-              <w:t>4</w:t>
+              <w:t>5</w:t>
             </w:r>
             <w:r>
               <w:rPr>
@@ -1709,7 +1994,7 @@
               <w:lang w:eastAsia="nl-NL"/>
             </w:rPr>
           </w:pPr>
-          <w:hyperlink w:anchor="_Toc145064809" w:history="1">
+          <w:hyperlink w:anchor="_Toc145591846" w:history="1">
             <w:r>
               <w:rPr>
                 <w:rStyle w:val="Hyperlink"/>
@@ -1737,7 +2022,7 @@
                 <w:noProof/>
                 <w:webHidden/>
               </w:rPr>
-              <w:instrText xml:space="preserve"> PAGEREF _Toc145064809 \h </w:instrText>
+              <w:instrText xml:space="preserve"> PAGEREF _Toc145591846 \h </w:instrText>
             </w:r>
             <w:r>
               <w:rPr>
@@ -1757,7 +2042,7 @@
                 <w:noProof/>
                 <w:webHidden/>
               </w:rPr>
-              <w:t>4</w:t>
+              <w:t>5</w:t>
             </w:r>
             <w:r>
               <w:rPr>
@@ -1780,7 +2065,7 @@
               <w:lang w:eastAsia="nl-NL"/>
             </w:rPr>
           </w:pPr>
-          <w:hyperlink w:anchor="_Toc145064810" w:history="1">
+          <w:hyperlink w:anchor="_Toc145591847" w:history="1">
             <w:r>
               <w:rPr>
                 <w:rStyle w:val="Hyperlink"/>
@@ -1808,7 +2093,7 @@
                 <w:noProof/>
                 <w:webHidden/>
               </w:rPr>
-              <w:instrText xml:space="preserve"> PAGEREF _Toc145064810 \h </w:instrText>
+              <w:instrText xml:space="preserve"> PAGEREF _Toc145591847 \h </w:instrText>
             </w:r>
             <w:r>
               <w:rPr>
@@ -1828,7 +2113,7 @@
                 <w:noProof/>
                 <w:webHidden/>
               </w:rPr>
-              <w:t>4</w:t>
+              <w:t>5</w:t>
             </w:r>
             <w:r>
               <w:rPr>
@@ -1851,7 +2136,7 @@
               <w:lang w:eastAsia="nl-NL"/>
             </w:rPr>
           </w:pPr>
-          <w:hyperlink w:anchor="_Toc145064811" w:history="1">
+          <w:hyperlink w:anchor="_Toc145591848" w:history="1">
             <w:r>
               <w:rPr>
                 <w:rStyle w:val="Hyperlink"/>
@@ -1879,7 +2164,7 @@
                 <w:noProof/>
                 <w:webHidden/>
               </w:rPr>
-              <w:instrText xml:space="preserve"> PAGEREF _Toc145064811 \h </w:instrText>
+              <w:instrText xml:space="preserve"> PAGEREF _Toc145591848 \h </w:instrText>
             </w:r>
             <w:r>
               <w:rPr>
@@ -1899,7 +2184,7 @@
                 <w:noProof/>
                 <w:webHidden/>
               </w:rPr>
-              <w:t>4</w:t>
+              <w:t>5</w:t>
             </w:r>
             <w:r>
               <w:rPr>
@@ -1922,7 +2207,7 @@
               <w:lang w:eastAsia="nl-NL"/>
             </w:rPr>
           </w:pPr>
-          <w:hyperlink w:anchor="_Toc145064812" w:history="1">
+          <w:hyperlink w:anchor="_Toc145591849" w:history="1">
             <w:r>
               <w:rPr>
                 <w:rStyle w:val="Hyperlink"/>
@@ -1950,7 +2235,7 @@
                 <w:noProof/>
                 <w:webHidden/>
               </w:rPr>
-              <w:instrText xml:space="preserve"> PAGEREF _Toc145064812 \h </w:instrText>
+              <w:instrText xml:space="preserve"> PAGEREF _Toc145591849 \h </w:instrText>
             </w:r>
             <w:r>
               <w:rPr>
@@ -1993,7 +2278,7 @@
               <w:lang w:eastAsia="nl-NL"/>
             </w:rPr>
           </w:pPr>
-          <w:hyperlink w:anchor="_Toc145064813" w:history="1">
+          <w:hyperlink w:anchor="_Toc145591850" w:history="1">
             <w:r>
               <w:rPr>
                 <w:rStyle w:val="Hyperlink"/>
@@ -2021,7 +2306,7 @@
                 <w:noProof/>
                 <w:webHidden/>
               </w:rPr>
-              <w:instrText xml:space="preserve"> PAGEREF _Toc145064813 \h </w:instrText>
+              <w:instrText xml:space="preserve"> PAGEREF _Toc145591850 \h </w:instrText>
             </w:r>
             <w:r>
               <w:rPr>
@@ -2064,7 +2349,7 @@
               <w:lang w:eastAsia="nl-NL"/>
             </w:rPr>
           </w:pPr>
-          <w:hyperlink w:anchor="_Toc145064814" w:history="1">
+          <w:hyperlink w:anchor="_Toc145591851" w:history="1">
             <w:r>
               <w:rPr>
                 <w:rStyle w:val="Hyperlink"/>
@@ -2092,7 +2377,7 @@
                 <w:noProof/>
                 <w:webHidden/>
               </w:rPr>
-              <w:instrText xml:space="preserve"> PAGEREF _Toc145064814 \h </w:instrText>
+              <w:instrText xml:space="preserve"> PAGEREF _Toc145591851 \h </w:instrText>
             </w:r>
             <w:r>
               <w:rPr>
@@ -2112,7 +2397,7 @@
                 <w:noProof/>
                 <w:webHidden/>
               </w:rPr>
-              <w:t>5</w:t>
+              <w:t>6</w:t>
             </w:r>
             <w:r>
               <w:rPr>
@@ -2135,7 +2420,7 @@
               <w:lang w:eastAsia="nl-NL"/>
             </w:rPr>
           </w:pPr>
-          <w:hyperlink w:anchor="_Toc145064815" w:history="1">
+          <w:hyperlink w:anchor="_Toc145591852" w:history="1">
             <w:r>
               <w:rPr>
                 <w:rStyle w:val="Hyperlink"/>
@@ -2163,7 +2448,7 @@
                 <w:noProof/>
                 <w:webHidden/>
               </w:rPr>
-              <w:instrText xml:space="preserve"> PAGEREF _Toc145064815 \h </w:instrText>
+              <w:instrText xml:space="preserve"> PAGEREF _Toc145591852 \h </w:instrText>
             </w:r>
             <w:r>
               <w:rPr>
@@ -2183,7 +2468,7 @@
                 <w:noProof/>
                 <w:webHidden/>
               </w:rPr>
-              <w:t>5</w:t>
+              <w:t>6</w:t>
             </w:r>
             <w:r>
               <w:rPr>
@@ -2206,7 +2491,7 @@
               <w:lang w:eastAsia="nl-NL"/>
             </w:rPr>
           </w:pPr>
-          <w:hyperlink w:anchor="_Toc145064816" w:history="1">
+          <w:hyperlink w:anchor="_Toc145591853" w:history="1">
             <w:r>
               <w:rPr>
                 <w:rStyle w:val="Hyperlink"/>
@@ -2234,7 +2519,7 @@
                 <w:noProof/>
                 <w:webHidden/>
               </w:rPr>
-              <w:instrText xml:space="preserve"> PAGEREF _Toc145064816 \h </w:instrText>
+              <w:instrText xml:space="preserve"> PAGEREF _Toc145591853 \h </w:instrText>
             </w:r>
             <w:r>
               <w:rPr>
@@ -2255,6 +2540,503 @@
                 <w:webHidden/>
               </w:rPr>
               <w:t>6</w:t>
+            </w:r>
+            <w:r>
+              <w:rPr>
+                <w:noProof/>
+                <w:webHidden/>
+              </w:rPr>
+              <w:fldChar w:fldCharType="end"/>
+            </w:r>
+          </w:hyperlink>
+        </w:p>
+        <w:p>
+          <w:pPr>
+            <w:pStyle w:val="TOC1"/>
+            <w:tabs>
+              <w:tab w:val="right" w:leader="dot" w:pos="9016"/>
+            </w:tabs>
+            <w:rPr>
+              <w:rFonts w:eastAsiaTheme="minorEastAsia"/>
+              <w:noProof/>
+              <w:lang w:eastAsia="nl-NL"/>
+            </w:rPr>
+          </w:pPr>
+          <w:hyperlink w:anchor="_Toc145591854" w:history="1">
+            <w:r>
+              <w:rPr>
+                <w:rStyle w:val="Hyperlink"/>
+                <w:noProof/>
+                <w:lang w:val="en-US"/>
+              </w:rPr>
+              <w:t>Technology stack</w:t>
+            </w:r>
+            <w:r>
+              <w:rPr>
+                <w:noProof/>
+                <w:webHidden/>
+              </w:rPr>
+              <w:tab/>
+            </w:r>
+            <w:r>
+              <w:rPr>
+                <w:noProof/>
+                <w:webHidden/>
+              </w:rPr>
+              <w:fldChar w:fldCharType="begin"/>
+            </w:r>
+            <w:r>
+              <w:rPr>
+                <w:noProof/>
+                <w:webHidden/>
+              </w:rPr>
+              <w:instrText xml:space="preserve"> PAGEREF _Toc145591854 \h </w:instrText>
+            </w:r>
+            <w:r>
+              <w:rPr>
+                <w:noProof/>
+                <w:webHidden/>
+              </w:rPr>
+            </w:r>
+            <w:r>
+              <w:rPr>
+                <w:noProof/>
+                <w:webHidden/>
+              </w:rPr>
+              <w:fldChar w:fldCharType="separate"/>
+            </w:r>
+            <w:r>
+              <w:rPr>
+                <w:noProof/>
+                <w:webHidden/>
+              </w:rPr>
+              <w:t>7</w:t>
+            </w:r>
+            <w:r>
+              <w:rPr>
+                <w:noProof/>
+                <w:webHidden/>
+              </w:rPr>
+              <w:fldChar w:fldCharType="end"/>
+            </w:r>
+          </w:hyperlink>
+        </w:p>
+        <w:p>
+          <w:pPr>
+            <w:pStyle w:val="TOC2"/>
+            <w:tabs>
+              <w:tab w:val="right" w:leader="dot" w:pos="9016"/>
+            </w:tabs>
+            <w:rPr>
+              <w:rFonts w:eastAsiaTheme="minorEastAsia"/>
+              <w:noProof/>
+              <w:lang w:eastAsia="nl-NL"/>
+            </w:rPr>
+          </w:pPr>
+          <w:hyperlink w:anchor="_Toc145591855" w:history="1">
+            <w:r>
+              <w:rPr>
+                <w:rStyle w:val="Hyperlink"/>
+                <w:noProof/>
+                <w:lang w:val="en-US"/>
+              </w:rPr>
+              <w:t>Front-End</w:t>
+            </w:r>
+            <w:r>
+              <w:rPr>
+                <w:noProof/>
+                <w:webHidden/>
+              </w:rPr>
+              <w:tab/>
+            </w:r>
+            <w:r>
+              <w:rPr>
+                <w:noProof/>
+                <w:webHidden/>
+              </w:rPr>
+              <w:fldChar w:fldCharType="begin"/>
+            </w:r>
+            <w:r>
+              <w:rPr>
+                <w:noProof/>
+                <w:webHidden/>
+              </w:rPr>
+              <w:instrText xml:space="preserve"> PAGEREF _Toc145591855 \h </w:instrText>
+            </w:r>
+            <w:r>
+              <w:rPr>
+                <w:noProof/>
+                <w:webHidden/>
+              </w:rPr>
+            </w:r>
+            <w:r>
+              <w:rPr>
+                <w:noProof/>
+                <w:webHidden/>
+              </w:rPr>
+              <w:fldChar w:fldCharType="separate"/>
+            </w:r>
+            <w:r>
+              <w:rPr>
+                <w:noProof/>
+                <w:webHidden/>
+              </w:rPr>
+              <w:t>7</w:t>
+            </w:r>
+            <w:r>
+              <w:rPr>
+                <w:noProof/>
+                <w:webHidden/>
+              </w:rPr>
+              <w:fldChar w:fldCharType="end"/>
+            </w:r>
+          </w:hyperlink>
+        </w:p>
+        <w:p>
+          <w:pPr>
+            <w:pStyle w:val="TOC2"/>
+            <w:tabs>
+              <w:tab w:val="right" w:leader="dot" w:pos="9016"/>
+            </w:tabs>
+            <w:rPr>
+              <w:rFonts w:eastAsiaTheme="minorEastAsia"/>
+              <w:noProof/>
+              <w:lang w:eastAsia="nl-NL"/>
+            </w:rPr>
+          </w:pPr>
+          <w:hyperlink w:anchor="_Toc145591856" w:history="1">
+            <w:r>
+              <w:rPr>
+                <w:rStyle w:val="Hyperlink"/>
+                <w:noProof/>
+                <w:lang w:val="en-US"/>
+              </w:rPr>
+              <w:t>Back-End</w:t>
+            </w:r>
+            <w:r>
+              <w:rPr>
+                <w:noProof/>
+                <w:webHidden/>
+              </w:rPr>
+              <w:tab/>
+            </w:r>
+            <w:r>
+              <w:rPr>
+                <w:noProof/>
+                <w:webHidden/>
+              </w:rPr>
+              <w:fldChar w:fldCharType="begin"/>
+            </w:r>
+            <w:r>
+              <w:rPr>
+                <w:noProof/>
+                <w:webHidden/>
+              </w:rPr>
+              <w:instrText xml:space="preserve"> PAGEREF _Toc145591856 \h </w:instrText>
+            </w:r>
+            <w:r>
+              <w:rPr>
+                <w:noProof/>
+                <w:webHidden/>
+              </w:rPr>
+            </w:r>
+            <w:r>
+              <w:rPr>
+                <w:noProof/>
+                <w:webHidden/>
+              </w:rPr>
+              <w:fldChar w:fldCharType="separate"/>
+            </w:r>
+            <w:r>
+              <w:rPr>
+                <w:noProof/>
+                <w:webHidden/>
+              </w:rPr>
+              <w:t>7</w:t>
+            </w:r>
+            <w:r>
+              <w:rPr>
+                <w:noProof/>
+                <w:webHidden/>
+              </w:rPr>
+              <w:fldChar w:fldCharType="end"/>
+            </w:r>
+          </w:hyperlink>
+        </w:p>
+        <w:p>
+          <w:pPr>
+            <w:pStyle w:val="TOC2"/>
+            <w:tabs>
+              <w:tab w:val="right" w:leader="dot" w:pos="9016"/>
+            </w:tabs>
+            <w:rPr>
+              <w:rFonts w:eastAsiaTheme="minorEastAsia"/>
+              <w:noProof/>
+              <w:lang w:eastAsia="nl-NL"/>
+            </w:rPr>
+          </w:pPr>
+          <w:hyperlink w:anchor="_Toc145591857" w:history="1">
+            <w:r>
+              <w:rPr>
+                <w:rStyle w:val="Hyperlink"/>
+                <w:noProof/>
+                <w:lang w:val="en-US"/>
+              </w:rPr>
+              <w:t>Database</w:t>
+            </w:r>
+            <w:r>
+              <w:rPr>
+                <w:noProof/>
+                <w:webHidden/>
+              </w:rPr>
+              <w:tab/>
+            </w:r>
+            <w:r>
+              <w:rPr>
+                <w:noProof/>
+                <w:webHidden/>
+              </w:rPr>
+              <w:fldChar w:fldCharType="begin"/>
+            </w:r>
+            <w:r>
+              <w:rPr>
+                <w:noProof/>
+                <w:webHidden/>
+              </w:rPr>
+              <w:instrText xml:space="preserve"> PAGEREF _Toc145591857 \h </w:instrText>
+            </w:r>
+            <w:r>
+              <w:rPr>
+                <w:noProof/>
+                <w:webHidden/>
+              </w:rPr>
+            </w:r>
+            <w:r>
+              <w:rPr>
+                <w:noProof/>
+                <w:webHidden/>
+              </w:rPr>
+              <w:fldChar w:fldCharType="separate"/>
+            </w:r>
+            <w:r>
+              <w:rPr>
+                <w:noProof/>
+                <w:webHidden/>
+              </w:rPr>
+              <w:t>7</w:t>
+            </w:r>
+            <w:r>
+              <w:rPr>
+                <w:noProof/>
+                <w:webHidden/>
+              </w:rPr>
+              <w:fldChar w:fldCharType="end"/>
+            </w:r>
+          </w:hyperlink>
+        </w:p>
+        <w:p>
+          <w:pPr>
+            <w:pStyle w:val="TOC2"/>
+            <w:tabs>
+              <w:tab w:val="right" w:leader="dot" w:pos="9016"/>
+            </w:tabs>
+            <w:rPr>
+              <w:rFonts w:eastAsiaTheme="minorEastAsia"/>
+              <w:noProof/>
+              <w:lang w:eastAsia="nl-NL"/>
+            </w:rPr>
+          </w:pPr>
+          <w:hyperlink w:anchor="_Toc145591858" w:history="1">
+            <w:r>
+              <w:rPr>
+                <w:rStyle w:val="Hyperlink"/>
+                <w:noProof/>
+                <w:lang w:val="en-US"/>
+              </w:rPr>
+              <w:t>ORM (Object-Relational Mapping):</w:t>
+            </w:r>
+            <w:r>
+              <w:rPr>
+                <w:noProof/>
+                <w:webHidden/>
+              </w:rPr>
+              <w:tab/>
+            </w:r>
+            <w:r>
+              <w:rPr>
+                <w:noProof/>
+                <w:webHidden/>
+              </w:rPr>
+              <w:fldChar w:fldCharType="begin"/>
+            </w:r>
+            <w:r>
+              <w:rPr>
+                <w:noProof/>
+                <w:webHidden/>
+              </w:rPr>
+              <w:instrText xml:space="preserve"> PAGEREF _Toc145591858 \h </w:instrText>
+            </w:r>
+            <w:r>
+              <w:rPr>
+                <w:noProof/>
+                <w:webHidden/>
+              </w:rPr>
+            </w:r>
+            <w:r>
+              <w:rPr>
+                <w:noProof/>
+                <w:webHidden/>
+              </w:rPr>
+              <w:fldChar w:fldCharType="separate"/>
+            </w:r>
+            <w:r>
+              <w:rPr>
+                <w:noProof/>
+                <w:webHidden/>
+              </w:rPr>
+              <w:t>7</w:t>
+            </w:r>
+            <w:r>
+              <w:rPr>
+                <w:noProof/>
+                <w:webHidden/>
+              </w:rPr>
+              <w:fldChar w:fldCharType="end"/>
+            </w:r>
+          </w:hyperlink>
+        </w:p>
+        <w:p>
+          <w:pPr>
+            <w:pStyle w:val="TOC2"/>
+            <w:tabs>
+              <w:tab w:val="right" w:leader="dot" w:pos="9016"/>
+            </w:tabs>
+            <w:rPr>
+              <w:rFonts w:eastAsiaTheme="minorEastAsia"/>
+              <w:noProof/>
+              <w:lang w:eastAsia="nl-NL"/>
+            </w:rPr>
+          </w:pPr>
+          <w:hyperlink w:anchor="_Toc145591859" w:history="1">
+            <w:r>
+              <w:rPr>
+                <w:rStyle w:val="Hyperlink"/>
+                <w:noProof/>
+                <w:lang w:val="en-US"/>
+              </w:rPr>
+              <w:t>Authentication and Authorization</w:t>
+            </w:r>
+            <w:r>
+              <w:rPr>
+                <w:noProof/>
+                <w:webHidden/>
+              </w:rPr>
+              <w:tab/>
+            </w:r>
+            <w:r>
+              <w:rPr>
+                <w:noProof/>
+                <w:webHidden/>
+              </w:rPr>
+              <w:fldChar w:fldCharType="begin"/>
+            </w:r>
+            <w:r>
+              <w:rPr>
+                <w:noProof/>
+                <w:webHidden/>
+              </w:rPr>
+              <w:instrText xml:space="preserve"> PAGEREF _Toc145591859 \h </w:instrText>
+            </w:r>
+            <w:r>
+              <w:rPr>
+                <w:noProof/>
+                <w:webHidden/>
+              </w:rPr>
+            </w:r>
+            <w:r>
+              <w:rPr>
+                <w:noProof/>
+                <w:webHidden/>
+              </w:rPr>
+              <w:fldChar w:fldCharType="separate"/>
+            </w:r>
+            <w:r>
+              <w:rPr>
+                <w:noProof/>
+                <w:webHidden/>
+              </w:rPr>
+              <w:t>7</w:t>
+            </w:r>
+            <w:r>
+              <w:rPr>
+                <w:noProof/>
+                <w:webHidden/>
+              </w:rPr>
+              <w:fldChar w:fldCharType="end"/>
+            </w:r>
+          </w:hyperlink>
+        </w:p>
+        <w:p>
+          <w:pPr>
+            <w:pStyle w:val="TOC2"/>
+            <w:tabs>
+              <w:tab w:val="right" w:leader="dot" w:pos="9016"/>
+            </w:tabs>
+            <w:rPr>
+              <w:rFonts w:eastAsiaTheme="minorEastAsia"/>
+              <w:noProof/>
+              <w:lang w:eastAsia="nl-NL"/>
+            </w:rPr>
+          </w:pPr>
+          <w:hyperlink w:anchor="_Toc145591860" w:history="1">
+            <w:r>
+              <w:rPr>
+                <w:rStyle w:val="Hyperlink"/>
+                <w:noProof/>
+                <w:lang w:val="en-US"/>
+              </w:rPr>
+              <w:t>Deployment</w:t>
+            </w:r>
+            <w:r>
+              <w:rPr>
+                <w:noProof/>
+                <w:webHidden/>
+              </w:rPr>
+              <w:tab/>
+            </w:r>
+            <w:r>
+              <w:rPr>
+                <w:noProof/>
+                <w:webHidden/>
+              </w:rPr>
+              <w:fldChar w:fldCharType="begin"/>
+            </w:r>
+            <w:r>
+              <w:rPr>
+                <w:noProof/>
+                <w:webHidden/>
+              </w:rPr>
+              <w:instrText xml:space="preserve"> PAGEREF _Toc145591860 \h </w:instrText>
+            </w:r>
+            <w:r>
+              <w:rPr>
+                <w:noProof/>
+                <w:webHidden/>
+              </w:rPr>
+            </w:r>
+            <w:r>
+              <w:rPr>
+                <w:noProof/>
+                <w:webHidden/>
+              </w:rPr>
+              <w:fldChar w:fldCharType="separate"/>
+            </w:r>
+            <w:r>
+              <w:rPr>
+                <w:noProof/>
+                <w:webHidden/>
+              </w:rPr>
+              <w:t>7</w:t>
             </w:r>
             <w:r>
               <w:rPr>
@@ -2301,7 +3083,7 @@
           <w:lang w:val="en-US"/>
         </w:rPr>
       </w:pPr>
-      <w:bookmarkStart w:id="0" w:name="_Toc145064797"/>
+      <w:bookmarkStart w:id="0" w:name="_Toc145591830"/>
       <w:r>
         <w:rPr>
           <w:lang w:val="en-US"/>
@@ -2337,7 +3119,7 @@
           <w:lang w:val="en-US"/>
         </w:rPr>
       </w:pPr>
-      <w:bookmarkStart w:id="1" w:name="_Toc145064798"/>
+      <w:bookmarkStart w:id="1" w:name="_Toc145591831"/>
       <w:r>
         <w:rPr>
           <w:lang w:val="en-US"/>
@@ -2366,7 +3148,7 @@
           <w:lang w:val="en-US"/>
         </w:rPr>
       </w:pPr>
-      <w:bookmarkStart w:id="2" w:name="_Toc145064799"/>
+      <w:bookmarkStart w:id="2" w:name="_Toc145591832"/>
       <w:r>
         <w:rPr>
           <w:lang w:val="en-US"/>
@@ -2395,7 +3177,7 @@
           <w:lang w:val="en-US"/>
         </w:rPr>
       </w:pPr>
-      <w:bookmarkStart w:id="3" w:name="_Toc145064800"/>
+      <w:bookmarkStart w:id="3" w:name="_Toc145591833"/>
       <w:r>
         <w:rPr>
           <w:lang w:val="en-US"/>
@@ -2424,7 +3206,7 @@
           <w:lang w:val="en-US"/>
         </w:rPr>
       </w:pPr>
-      <w:bookmarkStart w:id="4" w:name="_Toc145064801"/>
+      <w:bookmarkStart w:id="4" w:name="_Toc145591834"/>
       <w:r>
         <w:rPr>
           <w:lang w:val="en-US"/>
@@ -2506,6 +3288,7 @@
           <w:lang w:val="en-US"/>
         </w:rPr>
       </w:pPr>
+      <w:bookmarkStart w:id="5" w:name="_Toc145591835"/>
       <w:r>
         <w:rPr>
           <w:lang w:val="en-US"/>
@@ -2513,6 +3296,7 @@
         <w:lastRenderedPageBreak/>
         <w:t>User stories</w:t>
       </w:r>
+      <w:bookmarkEnd w:id="5"/>
     </w:p>
     <w:p>
       <w:pPr>
@@ -2521,12 +3305,14 @@
           <w:lang w:val="en-US"/>
         </w:rPr>
       </w:pPr>
+      <w:bookmarkStart w:id="6" w:name="_Toc145591836"/>
       <w:r>
         <w:rPr>
           <w:lang w:val="en-US"/>
         </w:rPr>
         <w:t>Must-Have:</w:t>
       </w:r>
+      <w:bookmarkEnd w:id="6"/>
     </w:p>
     <w:p>
       <w:pPr>
@@ -2639,12 +3425,14 @@
           <w:lang w:val="en-US"/>
         </w:rPr>
       </w:pPr>
+      <w:bookmarkStart w:id="7" w:name="_Toc145591837"/>
       <w:r>
         <w:rPr>
           <w:lang w:val="en-US"/>
         </w:rPr>
         <w:t>Should-Have:</w:t>
       </w:r>
+      <w:bookmarkEnd w:id="7"/>
     </w:p>
     <w:p>
       <w:pPr>
@@ -2692,12 +3480,14 @@
           <w:lang w:val="en-US"/>
         </w:rPr>
       </w:pPr>
+      <w:bookmarkStart w:id="8" w:name="_Toc145591838"/>
       <w:r>
         <w:rPr>
           <w:lang w:val="en-US"/>
         </w:rPr>
         <w:t>Could-Have:</w:t>
       </w:r>
+      <w:bookmarkEnd w:id="8"/>
     </w:p>
     <w:p>
       <w:pPr>
@@ -2745,7 +3535,7 @@
           <w:lang w:val="en-US"/>
         </w:rPr>
       </w:pPr>
-      <w:bookmarkStart w:id="5" w:name="_Toc145064802"/>
+      <w:bookmarkStart w:id="9" w:name="_Toc145591839"/>
       <w:r>
         <w:rPr>
           <w:lang w:val="en-US"/>
@@ -2753,7 +3543,7 @@
         <w:lastRenderedPageBreak/>
         <w:t>Moscow</w:t>
       </w:r>
-      <w:bookmarkEnd w:id="5"/>
+      <w:bookmarkEnd w:id="9"/>
     </w:p>
     <w:p>
       <w:pPr>
@@ -2762,7 +3552,7 @@
           <w:lang w:val="en-US"/>
         </w:rPr>
       </w:pPr>
-      <w:bookmarkStart w:id="6" w:name="_Toc145064803"/>
+      <w:bookmarkStart w:id="10" w:name="_Toc145591840"/>
       <w:r>
         <w:rPr>
           <w:lang w:val="en-US"/>
@@ -2775,7 +3565,7 @@
         </w:rPr>
         <w:t>-Have</w:t>
       </w:r>
-      <w:bookmarkEnd w:id="6"/>
+      <w:bookmarkEnd w:id="10"/>
     </w:p>
     <w:p>
       <w:pPr>
@@ -2910,14 +3700,14 @@
           <w:lang w:val="en-US"/>
         </w:rPr>
       </w:pPr>
-      <w:bookmarkStart w:id="7" w:name="_Toc145064804"/>
+      <w:bookmarkStart w:id="11" w:name="_Toc145591841"/>
       <w:r>
         <w:rPr>
           <w:lang w:val="en-US"/>
         </w:rPr>
         <w:t>Should-Have</w:t>
       </w:r>
-      <w:bookmarkEnd w:id="7"/>
+      <w:bookmarkEnd w:id="11"/>
     </w:p>
     <w:p>
       <w:pPr>
@@ -2980,14 +3770,14 @@
           <w:lang w:val="en-US"/>
         </w:rPr>
       </w:pPr>
-      <w:bookmarkStart w:id="8" w:name="_Toc145064805"/>
+      <w:bookmarkStart w:id="12" w:name="_Toc145591842"/>
       <w:r>
         <w:rPr>
           <w:lang w:val="en-US"/>
         </w:rPr>
         <w:t>Could-Have</w:t>
       </w:r>
-      <w:bookmarkEnd w:id="8"/>
+      <w:bookmarkEnd w:id="12"/>
     </w:p>
     <w:p>
       <w:pPr>
@@ -3032,14 +3822,14 @@
           <w:lang w:val="en-US"/>
         </w:rPr>
       </w:pPr>
-      <w:bookmarkStart w:id="9" w:name="_Toc145064806"/>
+      <w:bookmarkStart w:id="13" w:name="_Toc145591843"/>
       <w:r>
         <w:rPr>
           <w:lang w:val="en-US"/>
         </w:rPr>
         <w:t>Won’t-Have</w:t>
       </w:r>
-      <w:bookmarkEnd w:id="9"/>
+      <w:bookmarkEnd w:id="13"/>
     </w:p>
     <w:p>
       <w:pPr>
@@ -3102,14 +3892,14 @@
           <w:lang w:val="en-US"/>
         </w:rPr>
       </w:pPr>
-      <w:bookmarkStart w:id="10" w:name="_Toc145064807"/>
+      <w:bookmarkStart w:id="14" w:name="_Toc145591844"/>
       <w:r>
         <w:rPr>
           <w:lang w:val="en-US"/>
         </w:rPr>
         <w:t>Project deliverables</w:t>
       </w:r>
-      <w:bookmarkEnd w:id="10"/>
+      <w:bookmarkEnd w:id="14"/>
     </w:p>
     <w:p>
       <w:pPr>
@@ -3144,7 +3934,7 @@
           <w:lang w:val="en-US"/>
         </w:rPr>
       </w:pPr>
-      <w:bookmarkStart w:id="11" w:name="_Toc145064808"/>
+      <w:bookmarkStart w:id="15" w:name="_Toc145591845"/>
       <w:r>
         <w:rPr>
           <w:lang w:val="en-US"/>
@@ -3152,7 +3942,7 @@
         <w:lastRenderedPageBreak/>
         <w:t>Project planning</w:t>
       </w:r>
-      <w:bookmarkEnd w:id="11"/>
+      <w:bookmarkEnd w:id="15"/>
     </w:p>
     <w:p>
       <w:pPr>
@@ -3161,16 +3951,16 @@
           <w:lang w:val="en-US"/>
         </w:rPr>
       </w:pPr>
-      <w:bookmarkStart w:id="12" w:name="_Toc145018695"/>
-      <w:bookmarkStart w:id="13" w:name="_Toc145064809"/>
+      <w:bookmarkStart w:id="16" w:name="_Toc145018695"/>
+      <w:bookmarkStart w:id="17" w:name="_Toc145591846"/>
       <w:r>
         <w:rPr>
           <w:lang w:val="en-US"/>
         </w:rPr>
         <w:t>Introduction week</w:t>
       </w:r>
-      <w:bookmarkEnd w:id="12"/>
-      <w:bookmarkEnd w:id="13"/>
+      <w:bookmarkEnd w:id="16"/>
+      <w:bookmarkEnd w:id="17"/>
     </w:p>
     <w:p>
       <w:pPr>
@@ -3223,8 +4013,8 @@
           <w:lang w:val="en-US"/>
         </w:rPr>
       </w:pPr>
-      <w:bookmarkStart w:id="14" w:name="_Toc145018696"/>
-      <w:bookmarkStart w:id="15" w:name="_Toc145064810"/>
+      <w:bookmarkStart w:id="18" w:name="_Toc145018696"/>
+      <w:bookmarkStart w:id="19" w:name="_Toc145591847"/>
       <w:r>
         <w:rPr>
           <w:lang w:val="en-US"/>
@@ -3243,8 +4033,8 @@
         </w:rPr>
         <w:t>Initialization and Setup</w:t>
       </w:r>
-      <w:bookmarkEnd w:id="14"/>
-      <w:bookmarkEnd w:id="15"/>
+      <w:bookmarkEnd w:id="18"/>
+      <w:bookmarkEnd w:id="19"/>
     </w:p>
     <w:p>
       <w:pPr>
@@ -3424,8 +4214,8 @@
           <w:lang w:val="en-US"/>
         </w:rPr>
       </w:pPr>
-      <w:bookmarkStart w:id="16" w:name="_Toc145018697"/>
-      <w:bookmarkStart w:id="17" w:name="_Toc145064811"/>
+      <w:bookmarkStart w:id="20" w:name="_Toc145018697"/>
+      <w:bookmarkStart w:id="21" w:name="_Toc145591848"/>
       <w:r>
         <w:rPr>
           <w:lang w:val="en-US"/>
@@ -3444,8 +4234,8 @@
         </w:rPr>
         <w:t>Core Functionality</w:t>
       </w:r>
-      <w:bookmarkEnd w:id="16"/>
-      <w:bookmarkEnd w:id="17"/>
+      <w:bookmarkEnd w:id="20"/>
+      <w:bookmarkEnd w:id="21"/>
     </w:p>
     <w:p>
       <w:pPr>
@@ -3664,8 +4454,8 @@
           <w:lang w:val="en-US"/>
         </w:rPr>
       </w:pPr>
-      <w:bookmarkStart w:id="18" w:name="_Toc145018698"/>
-      <w:bookmarkStart w:id="19" w:name="_Toc145064812"/>
+      <w:bookmarkStart w:id="22" w:name="_Toc145018698"/>
+      <w:bookmarkStart w:id="23" w:name="_Toc145591849"/>
       <w:r>
         <w:rPr>
           <w:lang w:val="en-US"/>
@@ -3684,8 +4474,8 @@
         </w:rPr>
         <w:t>Core Functionality</w:t>
       </w:r>
-      <w:bookmarkEnd w:id="18"/>
-      <w:bookmarkEnd w:id="19"/>
+      <w:bookmarkEnd w:id="22"/>
+      <w:bookmarkEnd w:id="23"/>
     </w:p>
     <w:p>
       <w:pPr>
@@ -3850,8 +4640,8 @@
           <w:lang w:val="en-US"/>
         </w:rPr>
       </w:pPr>
-      <w:bookmarkStart w:id="20" w:name="_Toc145018699"/>
-      <w:bookmarkStart w:id="21" w:name="_Toc145064813"/>
+      <w:bookmarkStart w:id="24" w:name="_Toc145018699"/>
+      <w:bookmarkStart w:id="25" w:name="_Toc145591850"/>
       <w:r>
         <w:rPr>
           <w:lang w:val="en-US"/>
@@ -3870,8 +4660,8 @@
         </w:rPr>
         <w:t>Enhancements and Refinements</w:t>
       </w:r>
-      <w:bookmarkEnd w:id="20"/>
-      <w:bookmarkEnd w:id="21"/>
+      <w:bookmarkEnd w:id="24"/>
+      <w:bookmarkEnd w:id="25"/>
     </w:p>
     <w:p>
       <w:pPr>
@@ -4029,8 +4819,8 @@
           <w:lang w:val="en-US"/>
         </w:rPr>
       </w:pPr>
-      <w:bookmarkStart w:id="22" w:name="_Toc145018700"/>
-      <w:bookmarkStart w:id="23" w:name="_Toc145064814"/>
+      <w:bookmarkStart w:id="26" w:name="_Toc145018700"/>
+      <w:bookmarkStart w:id="27" w:name="_Toc145591851"/>
       <w:r>
         <w:rPr>
           <w:lang w:val="en-US"/>
@@ -4074,8 +4864,8 @@
         </w:rPr>
         <w:t>Deployment</w:t>
       </w:r>
-      <w:bookmarkEnd w:id="22"/>
-      <w:bookmarkEnd w:id="23"/>
+      <w:bookmarkEnd w:id="26"/>
+      <w:bookmarkEnd w:id="27"/>
     </w:p>
     <w:p>
       <w:pPr>
@@ -4370,16 +5160,16 @@
           <w:lang w:val="en-US"/>
         </w:rPr>
       </w:pPr>
-      <w:bookmarkStart w:id="24" w:name="_Toc145018701"/>
-      <w:bookmarkStart w:id="25" w:name="_Toc145064815"/>
+      <w:bookmarkStart w:id="28" w:name="_Toc145018701"/>
+      <w:bookmarkStart w:id="29" w:name="_Toc145591852"/>
       <w:r>
         <w:rPr>
           <w:lang w:val="en-US"/>
         </w:rPr>
         <w:t>Closing week</w:t>
       </w:r>
-      <w:bookmarkEnd w:id="24"/>
-      <w:bookmarkEnd w:id="25"/>
+      <w:bookmarkEnd w:id="28"/>
+      <w:bookmarkEnd w:id="29"/>
     </w:p>
     <w:p>
       <w:pPr>
@@ -4454,16 +5244,16 @@
           <w:lang w:val="en-US"/>
         </w:rPr>
       </w:pPr>
-      <w:bookmarkStart w:id="26" w:name="_Toc145018702"/>
-      <w:bookmarkStart w:id="27" w:name="_Toc145064816"/>
+      <w:bookmarkStart w:id="30" w:name="_Toc145018702"/>
+      <w:bookmarkStart w:id="31" w:name="_Toc145591853"/>
       <w:r>
         <w:rPr>
           <w:lang w:val="en-US"/>
         </w:rPr>
         <w:t>Visual planning</w:t>
       </w:r>
-      <w:bookmarkEnd w:id="26"/>
-      <w:bookmarkEnd w:id="27"/>
+      <w:bookmarkEnd w:id="30"/>
+      <w:bookmarkEnd w:id="31"/>
     </w:p>
     <w:p>
       <w:pPr>
@@ -4533,6 +5323,7 @@
           <w:lang w:val="en-US"/>
         </w:rPr>
       </w:pPr>
+      <w:bookmarkStart w:id="32" w:name="_Toc145591854"/>
       <w:r>
         <w:rPr>
           <w:lang w:val="en-US"/>
@@ -4540,6 +5331,7 @@
         <w:lastRenderedPageBreak/>
         <w:t>Technology stack</w:t>
       </w:r>
+      <w:bookmarkEnd w:id="32"/>
     </w:p>
     <w:p>
       <w:pPr>
@@ -4548,14 +5340,16 @@
           <w:lang w:val="en-US"/>
         </w:rPr>
       </w:pPr>
-      <w:bookmarkStart w:id="28" w:name="_Toc145056216"/>
+      <w:bookmarkStart w:id="33" w:name="_Toc145056216"/>
+      <w:bookmarkStart w:id="34" w:name="_Toc145591855"/>
       <w:r>
         <w:rPr>
           <w:lang w:val="en-US"/>
         </w:rPr>
         <w:t>Front-End</w:t>
       </w:r>
-      <w:bookmarkEnd w:id="28"/>
+      <w:bookmarkEnd w:id="33"/>
+      <w:bookmarkEnd w:id="34"/>
     </w:p>
     <w:p>
       <w:pPr>
@@ -4581,14 +5375,16 @@
           <w:lang w:val="en-US"/>
         </w:rPr>
       </w:pPr>
-      <w:bookmarkStart w:id="29" w:name="_Toc145056217"/>
+      <w:bookmarkStart w:id="35" w:name="_Toc145056217"/>
+      <w:bookmarkStart w:id="36" w:name="_Toc145591856"/>
       <w:r>
         <w:rPr>
           <w:lang w:val="en-US"/>
         </w:rPr>
         <w:t>Back-End</w:t>
       </w:r>
-      <w:bookmarkEnd w:id="29"/>
+      <w:bookmarkEnd w:id="35"/>
+      <w:bookmarkEnd w:id="36"/>
     </w:p>
     <w:p>
       <w:pPr>
@@ -4600,7 +5396,7 @@
           <w:lang w:val="en-US"/>
         </w:rPr>
       </w:pPr>
-      <w:bookmarkStart w:id="30" w:name="_Toc145056218"/>
+      <w:bookmarkStart w:id="37" w:name="_Toc145056218"/>
       <w:r>
         <w:rPr>
           <w:lang w:val="en-US"/>
@@ -4632,13 +5428,15 @@
           <w:lang w:val="en-US"/>
         </w:rPr>
       </w:pPr>
+      <w:bookmarkStart w:id="38" w:name="_Toc145591857"/>
       <w:r>
         <w:rPr>
           <w:lang w:val="en-US"/>
         </w:rPr>
         <w:t>Database</w:t>
       </w:r>
-      <w:bookmarkEnd w:id="30"/>
+      <w:bookmarkEnd w:id="37"/>
+      <w:bookmarkEnd w:id="38"/>
     </w:p>
     <w:p>
       <w:pPr>
@@ -4664,6 +5462,7 @@
           <w:lang w:val="en-US"/>
         </w:rPr>
       </w:pPr>
+      <w:bookmarkStart w:id="39" w:name="_Toc145591858"/>
       <w:r>
         <w:rPr>
           <w:lang w:val="en-US"/>
@@ -4676,6 +5475,7 @@
         </w:rPr>
         <w:t>M (Object-Relational Mapping):</w:t>
       </w:r>
+      <w:bookmarkEnd w:id="39"/>
     </w:p>
     <w:p>
       <w:pPr>
@@ -4701,14 +5501,16 @@
           <w:lang w:val="en-US"/>
         </w:rPr>
       </w:pPr>
-      <w:bookmarkStart w:id="31" w:name="_Toc145056219"/>
+      <w:bookmarkStart w:id="40" w:name="_Toc145056219"/>
+      <w:bookmarkStart w:id="41" w:name="_Toc145591859"/>
       <w:r>
         <w:rPr>
           <w:lang w:val="en-US"/>
         </w:rPr>
         <w:t>Authentication and Authorization</w:t>
       </w:r>
-      <w:bookmarkEnd w:id="31"/>
+      <w:bookmarkEnd w:id="40"/>
+      <w:bookmarkEnd w:id="41"/>
     </w:p>
     <w:p>
       <w:pPr>
@@ -4734,14 +5536,16 @@
           <w:lang w:val="en-US"/>
         </w:rPr>
       </w:pPr>
-      <w:bookmarkStart w:id="32" w:name="_Toc145056220"/>
+      <w:bookmarkStart w:id="42" w:name="_Toc145056220"/>
+      <w:bookmarkStart w:id="43" w:name="_Toc145591860"/>
       <w:r>
         <w:rPr>
           <w:lang w:val="en-US"/>
         </w:rPr>
         <w:t>Deployment</w:t>
       </w:r>
-      <w:bookmarkEnd w:id="32"/>
+      <w:bookmarkEnd w:id="42"/>
+      <w:bookmarkEnd w:id="43"/>
     </w:p>
     <w:p>
       <w:pPr>
@@ -4758,12 +5562,6 @@
           <w:lang w:val="en-US"/>
         </w:rPr>
         <w:t>Hosting on cloud</w:t>
-      </w:r>
-      <w:r>
-        <w:rPr>
-          <w:lang w:val="en-US"/>
-        </w:rPr>
-        <w:t>, if possible, on Fontys servers</w:t>
       </w:r>
       <w:r>
         <w:rPr>

</xml_diff>

<commit_message>
update project plan and research
</commit_message>
<xml_diff>
--- a/Project plan.docx
+++ b/Project plan.docx
@@ -3314,222 +3314,3309 @@
       </w:r>
       <w:bookmarkEnd w:id="6"/>
     </w:p>
+    <w:tbl>
+      <w:tblPr>
+        <w:tblStyle w:val="TableGrid"/>
+        <w:tblW w:w="0" w:type="auto"/>
+        <w:tblLook w:val="04A0" w:firstRow="1" w:lastRow="0" w:firstColumn="1" w:lastColumn="0" w:noHBand="0" w:noVBand="1"/>
+      </w:tblPr>
+      <w:tblGrid>
+        <w:gridCol w:w="4508"/>
+        <w:gridCol w:w="4508"/>
+      </w:tblGrid>
+      <w:tr>
+        <w:tc>
+          <w:tcPr>
+            <w:tcW w:w="9016" w:type="dxa"/>
+            <w:gridSpan w:val="2"/>
+          </w:tcPr>
+          <w:p>
+            <w:pPr>
+              <w:rPr>
+                <w:lang w:val="en-US"/>
+              </w:rPr>
+            </w:pPr>
+            <w:r>
+              <w:rPr>
+                <w:lang w:val="en-US"/>
+              </w:rPr>
+              <w:t>User Story 1</w:t>
+            </w:r>
+          </w:p>
+        </w:tc>
+      </w:tr>
+      <w:tr>
+        <w:tc>
+          <w:tcPr>
+            <w:tcW w:w="9016" w:type="dxa"/>
+            <w:gridSpan w:val="2"/>
+          </w:tcPr>
+          <w:p>
+            <w:pPr>
+              <w:rPr>
+                <w:lang w:val="en-US"/>
+              </w:rPr>
+            </w:pPr>
+            <w:r>
+              <w:rPr>
+                <w:color w:val="0070C0"/>
+                <w:lang w:val="en-US"/>
+              </w:rPr>
+              <w:t xml:space="preserve">As a small business owner, </w:t>
+            </w:r>
+            <w:r>
+              <w:rPr>
+                <w:color w:val="00B050"/>
+                <w:lang w:val="en-US"/>
+              </w:rPr>
+              <w:t>I want to be able to easily enter and track my revenue and expenses in the BTWBeheer application</w:t>
+            </w:r>
+            <w:r>
+              <w:rPr>
+                <w:lang w:val="en-US"/>
+              </w:rPr>
+              <w:t xml:space="preserve"> </w:t>
+            </w:r>
+            <w:r>
+              <w:rPr>
+                <w:color w:val="ED7D31" w:themeColor="accent2"/>
+                <w:lang w:val="en-US"/>
+              </w:rPr>
+              <w:t>so that I can maintain an accurate record of my financial transactions.</w:t>
+            </w:r>
+          </w:p>
+        </w:tc>
+      </w:tr>
+      <w:tr>
+        <w:tc>
+          <w:tcPr>
+            <w:tcW w:w="4508" w:type="dxa"/>
+          </w:tcPr>
+          <w:p>
+            <w:pPr>
+              <w:rPr>
+                <w:lang w:val="en-US"/>
+              </w:rPr>
+            </w:pPr>
+            <w:r>
+              <w:rPr>
+                <w:lang w:val="en-US"/>
+              </w:rPr>
+              <w:t>Effort-points: 5</w:t>
+            </w:r>
+          </w:p>
+        </w:tc>
+        <w:tc>
+          <w:tcPr>
+            <w:tcW w:w="4508" w:type="dxa"/>
+          </w:tcPr>
+          <w:p>
+            <w:pPr>
+              <w:rPr>
+                <w:lang w:val="en-US"/>
+              </w:rPr>
+            </w:pPr>
+            <w:r>
+              <w:rPr>
+                <w:lang w:val="en-US"/>
+              </w:rPr>
+              <w:t>Priority: Must-Have</w:t>
+            </w:r>
+          </w:p>
+        </w:tc>
+      </w:tr>
+      <w:tr>
+        <w:tc>
+          <w:tcPr>
+            <w:tcW w:w="9016" w:type="dxa"/>
+            <w:gridSpan w:val="2"/>
+          </w:tcPr>
+          <w:p>
+            <w:pPr>
+              <w:rPr>
+                <w:lang w:val="en-US"/>
+              </w:rPr>
+            </w:pPr>
+            <w:r>
+              <w:rPr>
+                <w:lang w:val="en-US"/>
+              </w:rPr>
+              <w:t>Acceptance criteria:</w:t>
+            </w:r>
+          </w:p>
+          <w:p>
+            <w:pPr>
+              <w:pStyle w:val="ListParagraph"/>
+              <w:numPr>
+                <w:ilvl w:val="0"/>
+                <w:numId w:val="13"/>
+              </w:numPr>
+              <w:rPr>
+                <w:lang w:val="en-US"/>
+              </w:rPr>
+            </w:pPr>
+            <w:r>
+              <w:rPr>
+                <w:lang w:val="en-US"/>
+              </w:rPr>
+              <w:t>Easily enter and track revenue and expenses.</w:t>
+            </w:r>
+          </w:p>
+          <w:p>
+            <w:pPr>
+              <w:pStyle w:val="ListParagraph"/>
+              <w:numPr>
+                <w:ilvl w:val="0"/>
+                <w:numId w:val="13"/>
+              </w:numPr>
+              <w:rPr>
+                <w:lang w:val="en-US"/>
+              </w:rPr>
+            </w:pPr>
+            <w:r>
+              <w:rPr>
+                <w:lang w:val="en-US"/>
+              </w:rPr>
+              <w:t>Maintain an accurate financial transaction record.</w:t>
+            </w:r>
+          </w:p>
+          <w:p>
+            <w:pPr>
+              <w:pStyle w:val="ListParagraph"/>
+              <w:numPr>
+                <w:ilvl w:val="0"/>
+                <w:numId w:val="13"/>
+              </w:numPr>
+              <w:rPr>
+                <w:lang w:val="en-US"/>
+              </w:rPr>
+            </w:pPr>
+            <w:r>
+              <w:rPr>
+                <w:lang w:val="en-US"/>
+              </w:rPr>
+              <w:t>Provide options for categorizing and managing transactions.</w:t>
+            </w:r>
+          </w:p>
+          <w:p>
+            <w:pPr>
+              <w:pStyle w:val="ListParagraph"/>
+              <w:numPr>
+                <w:ilvl w:val="0"/>
+                <w:numId w:val="13"/>
+              </w:numPr>
+              <w:rPr>
+                <w:lang w:val="en-US"/>
+              </w:rPr>
+            </w:pPr>
+            <w:r>
+              <w:rPr>
+                <w:lang w:val="en-US"/>
+              </w:rPr>
+              <w:t>Offer reporting for financial insights.</w:t>
+            </w:r>
+          </w:p>
+        </w:tc>
+      </w:tr>
+    </w:tbl>
     <w:p>
       <w:pPr>
         <w:rPr>
           <w:lang w:val="en-US"/>
         </w:rPr>
       </w:pPr>
-      <w:r>
-        <w:rPr>
-          <w:lang w:val="en-US"/>
-        </w:rPr>
-        <w:t>As a small business owner, I want to be able to easily enter and track my revenue and expenses in the BTWBeheer application so that I can maintain an accurate record of my financial transactions.</w:t>
-      </w:r>
+    </w:p>
+    <w:tbl>
+      <w:tblPr>
+        <w:tblStyle w:val="TableGrid"/>
+        <w:tblW w:w="0" w:type="auto"/>
+        <w:tblLook w:val="04A0" w:firstRow="1" w:lastRow="0" w:firstColumn="1" w:lastColumn="0" w:noHBand="0" w:noVBand="1"/>
+      </w:tblPr>
+      <w:tblGrid>
+        <w:gridCol w:w="4508"/>
+        <w:gridCol w:w="4508"/>
+      </w:tblGrid>
+      <w:tr>
+        <w:tc>
+          <w:tcPr>
+            <w:tcW w:w="9016" w:type="dxa"/>
+            <w:gridSpan w:val="2"/>
+          </w:tcPr>
+          <w:p>
+            <w:pPr>
+              <w:rPr>
+                <w:lang w:val="en-US"/>
+              </w:rPr>
+            </w:pPr>
+            <w:r>
+              <w:rPr>
+                <w:lang w:val="en-US"/>
+              </w:rPr>
+              <w:t>User Story 2</w:t>
+            </w:r>
+          </w:p>
+        </w:tc>
+      </w:tr>
+      <w:tr>
+        <w:tc>
+          <w:tcPr>
+            <w:tcW w:w="9016" w:type="dxa"/>
+            <w:gridSpan w:val="2"/>
+          </w:tcPr>
+          <w:p>
+            <w:pPr>
+              <w:rPr>
+                <w:lang w:val="en-US"/>
+              </w:rPr>
+            </w:pPr>
+            <w:r>
+              <w:rPr>
+                <w:color w:val="0070C0"/>
+                <w:lang w:val="en-US"/>
+              </w:rPr>
+              <w:t xml:space="preserve">As a user, </w:t>
+            </w:r>
+            <w:r>
+              <w:rPr>
+                <w:color w:val="00B050"/>
+                <w:lang w:val="en-US"/>
+              </w:rPr>
+              <w:t xml:space="preserve">I want to keep track of my profit within the BTWBeheer application </w:t>
+            </w:r>
+            <w:r>
+              <w:rPr>
+                <w:color w:val="ED7D31" w:themeColor="accent2"/>
+                <w:lang w:val="en-US"/>
+              </w:rPr>
+              <w:t>to understand my business's financial performance over time.</w:t>
+            </w:r>
+          </w:p>
+        </w:tc>
+      </w:tr>
+      <w:tr>
+        <w:tc>
+          <w:tcPr>
+            <w:tcW w:w="4508" w:type="dxa"/>
+          </w:tcPr>
+          <w:p>
+            <w:pPr>
+              <w:rPr>
+                <w:lang w:val="en-US"/>
+              </w:rPr>
+            </w:pPr>
+            <w:r>
+              <w:rPr>
+                <w:lang w:val="en-US"/>
+              </w:rPr>
+              <w:t xml:space="preserve">Effort-points: </w:t>
+            </w:r>
+            <w:r>
+              <w:rPr>
+                <w:lang w:val="en-US"/>
+              </w:rPr>
+              <w:t>2</w:t>
+            </w:r>
+          </w:p>
+        </w:tc>
+        <w:tc>
+          <w:tcPr>
+            <w:tcW w:w="4508" w:type="dxa"/>
+          </w:tcPr>
+          <w:p>
+            <w:pPr>
+              <w:rPr>
+                <w:lang w:val="en-US"/>
+              </w:rPr>
+            </w:pPr>
+            <w:r>
+              <w:rPr>
+                <w:lang w:val="en-US"/>
+              </w:rPr>
+              <w:t>Priority: Must-Have</w:t>
+            </w:r>
+          </w:p>
+        </w:tc>
+      </w:tr>
+      <w:tr>
+        <w:tc>
+          <w:tcPr>
+            <w:tcW w:w="9016" w:type="dxa"/>
+            <w:gridSpan w:val="2"/>
+          </w:tcPr>
+          <w:p>
+            <w:pPr>
+              <w:rPr>
+                <w:lang w:val="en-US"/>
+              </w:rPr>
+            </w:pPr>
+            <w:r>
+              <w:rPr>
+                <w:lang w:val="en-US"/>
+              </w:rPr>
+              <w:t>Acceptance criteria:</w:t>
+            </w:r>
+          </w:p>
+          <w:p>
+            <w:pPr>
+              <w:pStyle w:val="ListParagraph"/>
+              <w:numPr>
+                <w:ilvl w:val="0"/>
+                <w:numId w:val="13"/>
+              </w:numPr>
+              <w:rPr>
+                <w:lang w:val="en-US"/>
+              </w:rPr>
+            </w:pPr>
+            <w:r>
+              <w:rPr>
+                <w:lang w:val="en-US"/>
+              </w:rPr>
+              <w:t>Track and view profit within the application.</w:t>
+            </w:r>
+          </w:p>
+          <w:p>
+            <w:pPr>
+              <w:pStyle w:val="ListParagraph"/>
+              <w:numPr>
+                <w:ilvl w:val="0"/>
+                <w:numId w:val="13"/>
+              </w:numPr>
+              <w:rPr>
+                <w:lang w:val="en-US"/>
+              </w:rPr>
+            </w:pPr>
+            <w:r>
+              <w:rPr>
+                <w:lang w:val="en-US"/>
+              </w:rPr>
+              <w:t>Display profit data over various time periods.</w:t>
+            </w:r>
+          </w:p>
+          <w:p>
+            <w:pPr>
+              <w:pStyle w:val="ListParagraph"/>
+              <w:numPr>
+                <w:ilvl w:val="0"/>
+                <w:numId w:val="13"/>
+              </w:numPr>
+              <w:rPr>
+                <w:lang w:val="en-US"/>
+              </w:rPr>
+            </w:pPr>
+            <w:r>
+              <w:rPr>
+                <w:lang w:val="en-US"/>
+              </w:rPr>
+              <w:t>Calculate profit as revenue minus expenses.</w:t>
+            </w:r>
+          </w:p>
+          <w:p>
+            <w:pPr>
+              <w:pStyle w:val="ListParagraph"/>
+              <w:numPr>
+                <w:ilvl w:val="0"/>
+                <w:numId w:val="13"/>
+              </w:numPr>
+              <w:rPr>
+                <w:lang w:val="en-US"/>
+              </w:rPr>
+            </w:pPr>
+            <w:r>
+              <w:rPr>
+                <w:lang w:val="en-US"/>
+              </w:rPr>
+              <w:t>Provide insights into business financial performance.</w:t>
+            </w:r>
+          </w:p>
+        </w:tc>
+      </w:tr>
+    </w:tbl>
+    <w:p>
+      <w:pPr>
+        <w:rPr>
+          <w:lang w:val="en-US"/>
+        </w:rPr>
+      </w:pPr>
+    </w:p>
+    <w:tbl>
+      <w:tblPr>
+        <w:tblStyle w:val="TableGrid"/>
+        <w:tblW w:w="0" w:type="auto"/>
+        <w:tblLook w:val="04A0" w:firstRow="1" w:lastRow="0" w:firstColumn="1" w:lastColumn="0" w:noHBand="0" w:noVBand="1"/>
+      </w:tblPr>
+      <w:tblGrid>
+        <w:gridCol w:w="4508"/>
+        <w:gridCol w:w="4508"/>
+      </w:tblGrid>
+      <w:tr>
+        <w:tc>
+          <w:tcPr>
+            <w:tcW w:w="9016" w:type="dxa"/>
+            <w:gridSpan w:val="2"/>
+          </w:tcPr>
+          <w:p>
+            <w:pPr>
+              <w:rPr>
+                <w:lang w:val="en-US"/>
+              </w:rPr>
+            </w:pPr>
+            <w:r>
+              <w:rPr>
+                <w:lang w:val="en-US"/>
+              </w:rPr>
+              <w:t>User Story 3</w:t>
+            </w:r>
+          </w:p>
+        </w:tc>
+      </w:tr>
+      <w:tr>
+        <w:tc>
+          <w:tcPr>
+            <w:tcW w:w="9016" w:type="dxa"/>
+            <w:gridSpan w:val="2"/>
+          </w:tcPr>
+          <w:p>
+            <w:pPr>
+              <w:rPr>
+                <w:lang w:val="en-US"/>
+              </w:rPr>
+            </w:pPr>
+            <w:r>
+              <w:rPr>
+                <w:color w:val="0070C0"/>
+                <w:lang w:val="en-US"/>
+              </w:rPr>
+              <w:t xml:space="preserve">As a small business owner, </w:t>
+            </w:r>
+            <w:r>
+              <w:rPr>
+                <w:color w:val="00B050"/>
+                <w:lang w:val="en-US"/>
+              </w:rPr>
+              <w:t xml:space="preserve">I want the BTWBeheer application to calculate and display my VAT (Value Added Tax) obligations based on my transactions </w:t>
+            </w:r>
+            <w:r>
+              <w:rPr>
+                <w:color w:val="ED7D31" w:themeColor="accent2"/>
+                <w:lang w:val="en-US"/>
+              </w:rPr>
+              <w:t>so that I can ensure tax compliance.</w:t>
+            </w:r>
+          </w:p>
+        </w:tc>
+      </w:tr>
+      <w:tr>
+        <w:tc>
+          <w:tcPr>
+            <w:tcW w:w="4508" w:type="dxa"/>
+          </w:tcPr>
+          <w:p>
+            <w:pPr>
+              <w:rPr>
+                <w:lang w:val="en-US"/>
+              </w:rPr>
+            </w:pPr>
+            <w:r>
+              <w:rPr>
+                <w:lang w:val="en-US"/>
+              </w:rPr>
+              <w:t xml:space="preserve">Effort-points: </w:t>
+            </w:r>
+            <w:r>
+              <w:rPr>
+                <w:lang w:val="en-US"/>
+              </w:rPr>
+              <w:t>4</w:t>
+            </w:r>
+          </w:p>
+        </w:tc>
+        <w:tc>
+          <w:tcPr>
+            <w:tcW w:w="4508" w:type="dxa"/>
+          </w:tcPr>
+          <w:p>
+            <w:pPr>
+              <w:rPr>
+                <w:lang w:val="en-US"/>
+              </w:rPr>
+            </w:pPr>
+            <w:r>
+              <w:rPr>
+                <w:lang w:val="en-US"/>
+              </w:rPr>
+              <w:t>Priority: Must-Have</w:t>
+            </w:r>
+          </w:p>
+        </w:tc>
+      </w:tr>
+      <w:tr>
+        <w:tc>
+          <w:tcPr>
+            <w:tcW w:w="9016" w:type="dxa"/>
+            <w:gridSpan w:val="2"/>
+          </w:tcPr>
+          <w:p>
+            <w:pPr>
+              <w:rPr>
+                <w:lang w:val="en-US"/>
+              </w:rPr>
+            </w:pPr>
+            <w:r>
+              <w:rPr>
+                <w:lang w:val="en-US"/>
+              </w:rPr>
+              <w:t>Acceptance criteria:</w:t>
+            </w:r>
+          </w:p>
+          <w:p>
+            <w:pPr>
+              <w:pStyle w:val="ListParagraph"/>
+              <w:numPr>
+                <w:ilvl w:val="0"/>
+                <w:numId w:val="13"/>
+              </w:numPr>
+              <w:rPr>
+                <w:lang w:val="en-US"/>
+              </w:rPr>
+            </w:pPr>
+            <w:r>
+              <w:rPr>
+                <w:lang w:val="en-US"/>
+              </w:rPr>
+              <w:t>Calculate and display VAT obligations in the application.</w:t>
+            </w:r>
+          </w:p>
+          <w:p>
+            <w:pPr>
+              <w:pStyle w:val="ListParagraph"/>
+              <w:numPr>
+                <w:ilvl w:val="0"/>
+                <w:numId w:val="13"/>
+              </w:numPr>
+              <w:rPr>
+                <w:lang w:val="en-US"/>
+              </w:rPr>
+            </w:pPr>
+            <w:r>
+              <w:rPr>
+                <w:lang w:val="en-US"/>
+              </w:rPr>
+              <w:t>Base calculations on transaction data.</w:t>
+            </w:r>
+          </w:p>
+          <w:p>
+            <w:pPr>
+              <w:pStyle w:val="ListParagraph"/>
+              <w:numPr>
+                <w:ilvl w:val="0"/>
+                <w:numId w:val="13"/>
+              </w:numPr>
+              <w:rPr>
+                <w:lang w:val="en-US"/>
+              </w:rPr>
+            </w:pPr>
+            <w:r>
+              <w:rPr>
+                <w:lang w:val="en-US"/>
+              </w:rPr>
+              <w:t>Show VAT paid and received amounts.</w:t>
+            </w:r>
+          </w:p>
+          <w:p>
+            <w:pPr>
+              <w:pStyle w:val="ListParagraph"/>
+              <w:numPr>
+                <w:ilvl w:val="0"/>
+                <w:numId w:val="13"/>
+              </w:numPr>
+              <w:rPr>
+                <w:lang w:val="en-US"/>
+              </w:rPr>
+            </w:pPr>
+            <w:r>
+              <w:rPr>
+                <w:lang w:val="en-US"/>
+              </w:rPr>
+              <w:t>Ensure tax compliance with accurate VAT reporting.</w:t>
+            </w:r>
+          </w:p>
+        </w:tc>
+      </w:tr>
+    </w:tbl>
+    <w:p>
+      <w:pPr>
+        <w:rPr>
+          <w:lang w:val="en-US"/>
+        </w:rPr>
+      </w:pPr>
+    </w:p>
+    <w:tbl>
+      <w:tblPr>
+        <w:tblStyle w:val="TableGrid"/>
+        <w:tblW w:w="0" w:type="auto"/>
+        <w:tblLook w:val="04A0" w:firstRow="1" w:lastRow="0" w:firstColumn="1" w:lastColumn="0" w:noHBand="0" w:noVBand="1"/>
+      </w:tblPr>
+      <w:tblGrid>
+        <w:gridCol w:w="4508"/>
+        <w:gridCol w:w="4508"/>
+      </w:tblGrid>
+      <w:tr>
+        <w:tc>
+          <w:tcPr>
+            <w:tcW w:w="9016" w:type="dxa"/>
+            <w:gridSpan w:val="2"/>
+          </w:tcPr>
+          <w:p>
+            <w:pPr>
+              <w:rPr>
+                <w:lang w:val="en-US"/>
+              </w:rPr>
+            </w:pPr>
+            <w:r>
+              <w:rPr>
+                <w:lang w:val="en-US"/>
+              </w:rPr>
+              <w:t>User Story 4</w:t>
+            </w:r>
+          </w:p>
+        </w:tc>
+      </w:tr>
+      <w:tr>
+        <w:tc>
+          <w:tcPr>
+            <w:tcW w:w="9016" w:type="dxa"/>
+            <w:gridSpan w:val="2"/>
+          </w:tcPr>
+          <w:p>
+            <w:pPr>
+              <w:rPr>
+                <w:lang w:val="en-US"/>
+              </w:rPr>
+            </w:pPr>
+            <w:r>
+              <w:rPr>
+                <w:color w:val="0070C0"/>
+                <w:lang w:val="en-US"/>
+              </w:rPr>
+              <w:t xml:space="preserve">As a user, </w:t>
+            </w:r>
+            <w:r>
+              <w:rPr>
+                <w:color w:val="00B050"/>
+                <w:lang w:val="en-US"/>
+              </w:rPr>
+              <w:t xml:space="preserve">I want to maintain a list of my business relations (e.g., clients, suppliers) in the BTWBeheer application </w:t>
+            </w:r>
+            <w:r>
+              <w:rPr>
+                <w:color w:val="ED7D31" w:themeColor="accent2"/>
+                <w:lang w:val="en-US"/>
+              </w:rPr>
+              <w:t>to easily reference their contact information and transaction history.</w:t>
+            </w:r>
+          </w:p>
+        </w:tc>
+      </w:tr>
+      <w:tr>
+        <w:tc>
+          <w:tcPr>
+            <w:tcW w:w="4508" w:type="dxa"/>
+          </w:tcPr>
+          <w:p>
+            <w:pPr>
+              <w:rPr>
+                <w:lang w:val="en-US"/>
+              </w:rPr>
+            </w:pPr>
+            <w:r>
+              <w:rPr>
+                <w:lang w:val="en-US"/>
+              </w:rPr>
+              <w:t xml:space="preserve">Effort-points: </w:t>
+            </w:r>
+            <w:r>
+              <w:rPr>
+                <w:lang w:val="en-US"/>
+              </w:rPr>
+              <w:t>3</w:t>
+            </w:r>
+          </w:p>
+        </w:tc>
+        <w:tc>
+          <w:tcPr>
+            <w:tcW w:w="4508" w:type="dxa"/>
+          </w:tcPr>
+          <w:p>
+            <w:pPr>
+              <w:rPr>
+                <w:lang w:val="en-US"/>
+              </w:rPr>
+            </w:pPr>
+            <w:r>
+              <w:rPr>
+                <w:lang w:val="en-US"/>
+              </w:rPr>
+              <w:t>Priority: Must-Have</w:t>
+            </w:r>
+          </w:p>
+        </w:tc>
+      </w:tr>
+      <w:tr>
+        <w:tc>
+          <w:tcPr>
+            <w:tcW w:w="9016" w:type="dxa"/>
+            <w:gridSpan w:val="2"/>
+          </w:tcPr>
+          <w:p>
+            <w:pPr>
+              <w:rPr>
+                <w:lang w:val="en-US"/>
+              </w:rPr>
+            </w:pPr>
+            <w:r>
+              <w:rPr>
+                <w:lang w:val="en-US"/>
+              </w:rPr>
+              <w:t>Acceptance criteria:</w:t>
+            </w:r>
+          </w:p>
+          <w:p>
+            <w:pPr>
+              <w:pStyle w:val="ListParagraph"/>
+              <w:numPr>
+                <w:ilvl w:val="0"/>
+                <w:numId w:val="13"/>
+              </w:numPr>
+              <w:rPr>
+                <w:lang w:val="en-US"/>
+              </w:rPr>
+            </w:pPr>
+            <w:r>
+              <w:rPr>
+                <w:lang w:val="en-US"/>
+              </w:rPr>
+              <w:t>Users can add new business relations with contact details.</w:t>
+            </w:r>
+          </w:p>
+          <w:p>
+            <w:pPr>
+              <w:pStyle w:val="ListParagraph"/>
+              <w:numPr>
+                <w:ilvl w:val="0"/>
+                <w:numId w:val="13"/>
+              </w:numPr>
+              <w:rPr>
+                <w:lang w:val="en-US"/>
+              </w:rPr>
+            </w:pPr>
+            <w:r>
+              <w:rPr>
+                <w:lang w:val="en-US"/>
+              </w:rPr>
+              <w:t>Users can edit contact information for existing business relations.</w:t>
+            </w:r>
+          </w:p>
+          <w:p>
+            <w:pPr>
+              <w:pStyle w:val="ListParagraph"/>
+              <w:numPr>
+                <w:ilvl w:val="0"/>
+                <w:numId w:val="13"/>
+              </w:numPr>
+              <w:rPr>
+                <w:lang w:val="en-US"/>
+              </w:rPr>
+            </w:pPr>
+            <w:r>
+              <w:rPr>
+                <w:lang w:val="en-US"/>
+              </w:rPr>
+              <w:t>Users can associate transactions with specific business relations.</w:t>
+            </w:r>
+          </w:p>
+          <w:p>
+            <w:pPr>
+              <w:pStyle w:val="ListParagraph"/>
+              <w:numPr>
+                <w:ilvl w:val="0"/>
+                <w:numId w:val="13"/>
+              </w:numPr>
+              <w:rPr>
+                <w:lang w:val="en-US"/>
+              </w:rPr>
+            </w:pPr>
+            <w:r>
+              <w:rPr>
+                <w:lang w:val="en-US"/>
+              </w:rPr>
+              <w:t>The application provides a search or filter function for quick access to business relations.</w:t>
+            </w:r>
+          </w:p>
+          <w:p>
+            <w:pPr>
+              <w:pStyle w:val="ListParagraph"/>
+              <w:numPr>
+                <w:ilvl w:val="0"/>
+                <w:numId w:val="13"/>
+              </w:numPr>
+              <w:rPr>
+                <w:lang w:val="en-US"/>
+              </w:rPr>
+            </w:pPr>
+            <w:r>
+              <w:rPr>
+                <w:lang w:val="en-US"/>
+              </w:rPr>
+              <w:t>Data privacy and security measures are in place for contact information.</w:t>
+            </w:r>
+          </w:p>
+          <w:p>
+            <w:pPr>
+              <w:pStyle w:val="ListParagraph"/>
+              <w:numPr>
+                <w:ilvl w:val="0"/>
+                <w:numId w:val="13"/>
+              </w:numPr>
+              <w:rPr>
+                <w:lang w:val="en-US"/>
+              </w:rPr>
+            </w:pPr>
+            <w:r>
+              <w:rPr>
+                <w:lang w:val="en-US"/>
+              </w:rPr>
+              <w:t>Users can deactivate or delete business relations when needed.</w:t>
+            </w:r>
+          </w:p>
+        </w:tc>
+      </w:tr>
+    </w:tbl>
+    <w:p>
+      <w:pPr>
+        <w:rPr>
+          <w:lang w:val="en-US"/>
+        </w:rPr>
+      </w:pPr>
+    </w:p>
+    <w:tbl>
+      <w:tblPr>
+        <w:tblStyle w:val="TableGrid"/>
+        <w:tblW w:w="0" w:type="auto"/>
+        <w:tblLook w:val="04A0" w:firstRow="1" w:lastRow="0" w:firstColumn="1" w:lastColumn="0" w:noHBand="0" w:noVBand="1"/>
+      </w:tblPr>
+      <w:tblGrid>
+        <w:gridCol w:w="4508"/>
+        <w:gridCol w:w="4508"/>
+      </w:tblGrid>
+      <w:tr>
+        <w:tc>
+          <w:tcPr>
+            <w:tcW w:w="9016" w:type="dxa"/>
+            <w:gridSpan w:val="2"/>
+          </w:tcPr>
+          <w:p>
+            <w:pPr>
+              <w:rPr>
+                <w:lang w:val="en-US"/>
+              </w:rPr>
+            </w:pPr>
+            <w:r>
+              <w:rPr>
+                <w:lang w:val="en-US"/>
+              </w:rPr>
+              <w:t>User Story 5</w:t>
+            </w:r>
+          </w:p>
+        </w:tc>
+      </w:tr>
+      <w:tr>
+        <w:tc>
+          <w:tcPr>
+            <w:tcW w:w="9016" w:type="dxa"/>
+            <w:gridSpan w:val="2"/>
+          </w:tcPr>
+          <w:p>
+            <w:pPr>
+              <w:rPr>
+                <w:lang w:val="en-US"/>
+              </w:rPr>
+            </w:pPr>
+            <w:r>
+              <w:rPr>
+                <w:color w:val="0070C0"/>
+                <w:lang w:val="en-US"/>
+              </w:rPr>
+              <w:t xml:space="preserve">As a small business owner,  </w:t>
+            </w:r>
+            <w:r>
+              <w:rPr>
+                <w:color w:val="00B050"/>
+                <w:lang w:val="en-US"/>
+              </w:rPr>
+              <w:t xml:space="preserve">I need the ability to generate invoices within the BTWBeheer application, including itemized details,  </w:t>
+            </w:r>
+            <w:r>
+              <w:rPr>
+                <w:color w:val="ED7D31" w:themeColor="accent2"/>
+                <w:lang w:val="en-US"/>
+              </w:rPr>
+              <w:t>so that I can bill my clients accurately.</w:t>
+            </w:r>
+          </w:p>
+        </w:tc>
+      </w:tr>
+      <w:tr>
+        <w:tc>
+          <w:tcPr>
+            <w:tcW w:w="4508" w:type="dxa"/>
+          </w:tcPr>
+          <w:p>
+            <w:pPr>
+              <w:rPr>
+                <w:lang w:val="en-US"/>
+              </w:rPr>
+            </w:pPr>
+            <w:r>
+              <w:rPr>
+                <w:lang w:val="en-US"/>
+              </w:rPr>
+              <w:lastRenderedPageBreak/>
+              <w:t xml:space="preserve">Effort-points: </w:t>
+            </w:r>
+            <w:r>
+              <w:rPr>
+                <w:lang w:val="en-US"/>
+              </w:rPr>
+              <w:t>8</w:t>
+            </w:r>
+          </w:p>
+        </w:tc>
+        <w:tc>
+          <w:tcPr>
+            <w:tcW w:w="4508" w:type="dxa"/>
+          </w:tcPr>
+          <w:p>
+            <w:pPr>
+              <w:rPr>
+                <w:lang w:val="en-US"/>
+              </w:rPr>
+            </w:pPr>
+            <w:r>
+              <w:rPr>
+                <w:lang w:val="en-US"/>
+              </w:rPr>
+              <w:t>Priority: Must-Have</w:t>
+            </w:r>
+          </w:p>
+        </w:tc>
+      </w:tr>
+      <w:tr>
+        <w:tc>
+          <w:tcPr>
+            <w:tcW w:w="9016" w:type="dxa"/>
+            <w:gridSpan w:val="2"/>
+          </w:tcPr>
+          <w:p>
+            <w:pPr>
+              <w:rPr>
+                <w:lang w:val="en-US"/>
+              </w:rPr>
+            </w:pPr>
+            <w:r>
+              <w:rPr>
+                <w:lang w:val="en-US"/>
+              </w:rPr>
+              <w:t>Acceptance criteria:</w:t>
+            </w:r>
+          </w:p>
+          <w:p>
+            <w:pPr>
+              <w:pStyle w:val="ListParagraph"/>
+              <w:numPr>
+                <w:ilvl w:val="0"/>
+                <w:numId w:val="13"/>
+              </w:numPr>
+              <w:rPr>
+                <w:lang w:val="en-US"/>
+              </w:rPr>
+            </w:pPr>
+            <w:r>
+              <w:rPr>
+                <w:lang w:val="en-US"/>
+              </w:rPr>
+              <w:t>Users can create invoices with itemized details.</w:t>
+            </w:r>
+          </w:p>
+          <w:p>
+            <w:pPr>
+              <w:pStyle w:val="ListParagraph"/>
+              <w:numPr>
+                <w:ilvl w:val="0"/>
+                <w:numId w:val="13"/>
+              </w:numPr>
+              <w:rPr>
+                <w:lang w:val="en-US"/>
+              </w:rPr>
+            </w:pPr>
+            <w:r>
+              <w:rPr>
+                <w:lang w:val="en-US"/>
+              </w:rPr>
+              <w:t>Invoices include client selection.</w:t>
+            </w:r>
+          </w:p>
+          <w:p>
+            <w:pPr>
+              <w:pStyle w:val="ListParagraph"/>
+              <w:numPr>
+                <w:ilvl w:val="0"/>
+                <w:numId w:val="13"/>
+              </w:numPr>
+              <w:rPr>
+                <w:lang w:val="en-US"/>
+              </w:rPr>
+            </w:pPr>
+            <w:r>
+              <w:rPr>
+                <w:lang w:val="en-US"/>
+              </w:rPr>
+              <w:t>Automatic calculation of total amount with taxes.</w:t>
+            </w:r>
+          </w:p>
+          <w:p>
+            <w:pPr>
+              <w:pStyle w:val="ListParagraph"/>
+              <w:numPr>
+                <w:ilvl w:val="0"/>
+                <w:numId w:val="13"/>
+              </w:numPr>
+              <w:rPr>
+                <w:lang w:val="en-US"/>
+              </w:rPr>
+            </w:pPr>
+            <w:r>
+              <w:rPr>
+                <w:lang w:val="en-US"/>
+              </w:rPr>
+              <w:t>Preview and edit invoices before finalizing.</w:t>
+            </w:r>
+          </w:p>
+          <w:p>
+            <w:pPr>
+              <w:pStyle w:val="ListParagraph"/>
+              <w:numPr>
+                <w:ilvl w:val="0"/>
+                <w:numId w:val="13"/>
+              </w:numPr>
+              <w:rPr>
+                <w:lang w:val="en-US"/>
+              </w:rPr>
+            </w:pPr>
+            <w:r>
+              <w:rPr>
+                <w:lang w:val="en-US"/>
+              </w:rPr>
+              <w:t>Unique invoice numbers.</w:t>
+            </w:r>
+          </w:p>
+          <w:p>
+            <w:pPr>
+              <w:pStyle w:val="ListParagraph"/>
+              <w:numPr>
+                <w:ilvl w:val="0"/>
+                <w:numId w:val="13"/>
+              </w:numPr>
+              <w:rPr>
+                <w:lang w:val="en-US"/>
+              </w:rPr>
+            </w:pPr>
+            <w:r>
+              <w:rPr>
+                <w:lang w:val="en-US"/>
+              </w:rPr>
+              <w:t>Mark invoices as paid.</w:t>
+            </w:r>
+          </w:p>
+          <w:p>
+            <w:pPr>
+              <w:pStyle w:val="ListParagraph"/>
+              <w:numPr>
+                <w:ilvl w:val="0"/>
+                <w:numId w:val="13"/>
+              </w:numPr>
+              <w:rPr>
+                <w:lang w:val="en-US"/>
+              </w:rPr>
+            </w:pPr>
+            <w:r>
+              <w:rPr>
+                <w:lang w:val="en-US"/>
+              </w:rPr>
+              <w:t>Multiple invoice templates available.</w:t>
+            </w:r>
+          </w:p>
+          <w:p>
+            <w:pPr>
+              <w:pStyle w:val="ListParagraph"/>
+              <w:numPr>
+                <w:ilvl w:val="0"/>
+                <w:numId w:val="13"/>
+              </w:numPr>
+              <w:rPr>
+                <w:lang w:val="en-US"/>
+              </w:rPr>
+            </w:pPr>
+            <w:r>
+              <w:rPr>
+                <w:lang w:val="en-US"/>
+              </w:rPr>
+              <w:t>Download and email invoices to clients.</w:t>
+            </w:r>
+          </w:p>
+          <w:p>
+            <w:pPr>
+              <w:pStyle w:val="ListParagraph"/>
+              <w:numPr>
+                <w:ilvl w:val="0"/>
+                <w:numId w:val="13"/>
+              </w:numPr>
+              <w:rPr>
+                <w:lang w:val="en-US"/>
+              </w:rPr>
+            </w:pPr>
+            <w:r>
+              <w:rPr>
+                <w:lang w:val="en-US"/>
+              </w:rPr>
+              <w:t>Maintain invoice history for reference.</w:t>
+            </w:r>
+          </w:p>
+        </w:tc>
+      </w:tr>
+    </w:tbl>
+    <w:p>
+      <w:pPr>
+        <w:rPr>
+          <w:lang w:val="en-US"/>
+        </w:rPr>
+      </w:pPr>
+    </w:p>
+    <w:tbl>
+      <w:tblPr>
+        <w:tblStyle w:val="TableGrid"/>
+        <w:tblW w:w="0" w:type="auto"/>
+        <w:tblLook w:val="04A0" w:firstRow="1" w:lastRow="0" w:firstColumn="1" w:lastColumn="0" w:noHBand="0" w:noVBand="1"/>
+      </w:tblPr>
+      <w:tblGrid>
+        <w:gridCol w:w="4508"/>
+        <w:gridCol w:w="4508"/>
+      </w:tblGrid>
+      <w:tr>
+        <w:tc>
+          <w:tcPr>
+            <w:tcW w:w="9016" w:type="dxa"/>
+            <w:gridSpan w:val="2"/>
+          </w:tcPr>
+          <w:p>
+            <w:pPr>
+              <w:rPr>
+                <w:lang w:val="en-US"/>
+              </w:rPr>
+            </w:pPr>
+            <w:r>
+              <w:rPr>
+                <w:lang w:val="en-US"/>
+              </w:rPr>
+              <w:t>User Story 6</w:t>
+            </w:r>
+          </w:p>
+        </w:tc>
+      </w:tr>
+      <w:tr>
+        <w:tc>
+          <w:tcPr>
+            <w:tcW w:w="9016" w:type="dxa"/>
+            <w:gridSpan w:val="2"/>
+          </w:tcPr>
+          <w:p>
+            <w:pPr>
+              <w:rPr>
+                <w:lang w:val="en-US"/>
+              </w:rPr>
+            </w:pPr>
+            <w:r>
+              <w:rPr>
+                <w:color w:val="0070C0"/>
+                <w:lang w:val="en-US"/>
+              </w:rPr>
+              <w:t xml:space="preserve">As a user,  </w:t>
+            </w:r>
+            <w:r>
+              <w:rPr>
+                <w:color w:val="00B050"/>
+                <w:lang w:val="en-US"/>
+              </w:rPr>
+              <w:t xml:space="preserve">I want to create and send quotations through the BTWBeheer application to potential clients, including details of the proposed services and costs. </w:t>
+            </w:r>
+            <w:r>
+              <w:rPr>
+                <w:color w:val="ED7D31" w:themeColor="accent2"/>
+                <w:lang w:val="en-US"/>
+              </w:rPr>
+              <w:t>In order to get new potential clients.</w:t>
+            </w:r>
+          </w:p>
+        </w:tc>
+      </w:tr>
+      <w:tr>
+        <w:tc>
+          <w:tcPr>
+            <w:tcW w:w="4508" w:type="dxa"/>
+          </w:tcPr>
+          <w:p>
+            <w:pPr>
+              <w:rPr>
+                <w:lang w:val="en-US"/>
+              </w:rPr>
+            </w:pPr>
+            <w:r>
+              <w:rPr>
+                <w:lang w:val="en-US"/>
+              </w:rPr>
+              <w:t xml:space="preserve">Effort-points: </w:t>
+            </w:r>
+            <w:r>
+              <w:rPr>
+                <w:lang w:val="en-US"/>
+              </w:rPr>
+              <w:t>8</w:t>
+            </w:r>
+          </w:p>
+        </w:tc>
+        <w:tc>
+          <w:tcPr>
+            <w:tcW w:w="4508" w:type="dxa"/>
+          </w:tcPr>
+          <w:p>
+            <w:pPr>
+              <w:rPr>
+                <w:lang w:val="en-US"/>
+              </w:rPr>
+            </w:pPr>
+            <w:r>
+              <w:rPr>
+                <w:lang w:val="en-US"/>
+              </w:rPr>
+              <w:t>Priority: Must-Have</w:t>
+            </w:r>
+          </w:p>
+        </w:tc>
+      </w:tr>
+      <w:tr>
+        <w:tc>
+          <w:tcPr>
+            <w:tcW w:w="9016" w:type="dxa"/>
+            <w:gridSpan w:val="2"/>
+          </w:tcPr>
+          <w:p>
+            <w:pPr>
+              <w:rPr>
+                <w:lang w:val="en-US"/>
+              </w:rPr>
+            </w:pPr>
+            <w:r>
+              <w:rPr>
+                <w:lang w:val="en-US"/>
+              </w:rPr>
+              <w:t>Acceptance criteria:</w:t>
+            </w:r>
+          </w:p>
+          <w:p>
+            <w:pPr>
+              <w:pStyle w:val="ListParagraph"/>
+              <w:numPr>
+                <w:ilvl w:val="0"/>
+                <w:numId w:val="13"/>
+              </w:numPr>
+              <w:rPr>
+                <w:lang w:val="en-US"/>
+              </w:rPr>
+            </w:pPr>
+            <w:r>
+              <w:rPr>
+                <w:lang w:val="en-US"/>
+              </w:rPr>
+              <w:t>Users create quotations with service details.</w:t>
+            </w:r>
+          </w:p>
+          <w:p>
+            <w:pPr>
+              <w:pStyle w:val="ListParagraph"/>
+              <w:numPr>
+                <w:ilvl w:val="0"/>
+                <w:numId w:val="13"/>
+              </w:numPr>
+              <w:rPr>
+                <w:lang w:val="en-US"/>
+              </w:rPr>
+            </w:pPr>
+            <w:r>
+              <w:rPr>
+                <w:lang w:val="en-US"/>
+              </w:rPr>
+              <w:t>Quotations include client selection.</w:t>
+            </w:r>
+          </w:p>
+          <w:p>
+            <w:pPr>
+              <w:pStyle w:val="ListParagraph"/>
+              <w:numPr>
+                <w:ilvl w:val="0"/>
+                <w:numId w:val="13"/>
+              </w:numPr>
+              <w:rPr>
+                <w:lang w:val="en-US"/>
+              </w:rPr>
+            </w:pPr>
+            <w:r>
+              <w:rPr>
+                <w:lang w:val="en-US"/>
+              </w:rPr>
+              <w:t>Automatic calculation of total cost with taxes.</w:t>
+            </w:r>
+          </w:p>
+          <w:p>
+            <w:pPr>
+              <w:pStyle w:val="ListParagraph"/>
+              <w:numPr>
+                <w:ilvl w:val="0"/>
+                <w:numId w:val="13"/>
+              </w:numPr>
+              <w:rPr>
+                <w:lang w:val="en-US"/>
+              </w:rPr>
+            </w:pPr>
+            <w:r>
+              <w:rPr>
+                <w:lang w:val="en-US"/>
+              </w:rPr>
+              <w:t>Preview and edit quotations before finalizing.</w:t>
+            </w:r>
+          </w:p>
+          <w:p>
+            <w:pPr>
+              <w:pStyle w:val="ListParagraph"/>
+              <w:numPr>
+                <w:ilvl w:val="0"/>
+                <w:numId w:val="13"/>
+              </w:numPr>
+              <w:rPr>
+                <w:lang w:val="en-US"/>
+              </w:rPr>
+            </w:pPr>
+            <w:r>
+              <w:rPr>
+                <w:lang w:val="en-US"/>
+              </w:rPr>
+              <w:t>Unique quotation numbers.</w:t>
+            </w:r>
+          </w:p>
+          <w:p>
+            <w:pPr>
+              <w:pStyle w:val="ListParagraph"/>
+              <w:numPr>
+                <w:ilvl w:val="0"/>
+                <w:numId w:val="13"/>
+              </w:numPr>
+              <w:rPr>
+                <w:lang w:val="en-US"/>
+              </w:rPr>
+            </w:pPr>
+            <w:r>
+              <w:rPr>
+                <w:lang w:val="en-US"/>
+              </w:rPr>
+              <w:t>Mark quotations as accepted by clients.</w:t>
+            </w:r>
+          </w:p>
+          <w:p>
+            <w:pPr>
+              <w:pStyle w:val="ListParagraph"/>
+              <w:numPr>
+                <w:ilvl w:val="0"/>
+                <w:numId w:val="13"/>
+              </w:numPr>
+              <w:rPr>
+                <w:lang w:val="en-US"/>
+              </w:rPr>
+            </w:pPr>
+            <w:r>
+              <w:rPr>
+                <w:lang w:val="en-US"/>
+              </w:rPr>
+              <w:t>Multiple quotation templates available.</w:t>
+            </w:r>
+          </w:p>
+          <w:p>
+            <w:pPr>
+              <w:pStyle w:val="ListParagraph"/>
+              <w:numPr>
+                <w:ilvl w:val="0"/>
+                <w:numId w:val="13"/>
+              </w:numPr>
+              <w:rPr>
+                <w:lang w:val="en-US"/>
+              </w:rPr>
+            </w:pPr>
+            <w:r>
+              <w:rPr>
+                <w:lang w:val="en-US"/>
+              </w:rPr>
+              <w:t>Download and email quotations to clients.</w:t>
+            </w:r>
+          </w:p>
+          <w:p>
+            <w:pPr>
+              <w:pStyle w:val="ListParagraph"/>
+              <w:numPr>
+                <w:ilvl w:val="0"/>
+                <w:numId w:val="13"/>
+              </w:numPr>
+              <w:rPr>
+                <w:lang w:val="en-US"/>
+              </w:rPr>
+            </w:pPr>
+            <w:r>
+              <w:rPr>
+                <w:lang w:val="en-US"/>
+              </w:rPr>
+              <w:t>Maintain quotation history for reference.</w:t>
+            </w:r>
+          </w:p>
+        </w:tc>
+      </w:tr>
+    </w:tbl>
+    <w:p>
+      <w:pPr>
+        <w:rPr>
+          <w:lang w:val="en-US"/>
+        </w:rPr>
+      </w:pPr>
+    </w:p>
+    <w:tbl>
+      <w:tblPr>
+        <w:tblStyle w:val="TableGrid"/>
+        <w:tblW w:w="0" w:type="auto"/>
+        <w:tblLook w:val="04A0" w:firstRow="1" w:lastRow="0" w:firstColumn="1" w:lastColumn="0" w:noHBand="0" w:noVBand="1"/>
+      </w:tblPr>
+      <w:tblGrid>
+        <w:gridCol w:w="4508"/>
+        <w:gridCol w:w="4508"/>
+      </w:tblGrid>
+      <w:tr>
+        <w:tc>
+          <w:tcPr>
+            <w:tcW w:w="9016" w:type="dxa"/>
+            <w:gridSpan w:val="2"/>
+          </w:tcPr>
+          <w:p>
+            <w:pPr>
+              <w:rPr>
+                <w:lang w:val="en-US"/>
+              </w:rPr>
+            </w:pPr>
+            <w:r>
+              <w:rPr>
+                <w:lang w:val="en-US"/>
+              </w:rPr>
+              <w:t>User Story 7</w:t>
+            </w:r>
+          </w:p>
+        </w:tc>
+      </w:tr>
+      <w:tr>
+        <w:tc>
+          <w:tcPr>
+            <w:tcW w:w="9016" w:type="dxa"/>
+            <w:gridSpan w:val="2"/>
+          </w:tcPr>
+          <w:p>
+            <w:pPr>
+              <w:rPr>
+                <w:lang w:val="en-US"/>
+              </w:rPr>
+            </w:pPr>
+            <w:r>
+              <w:rPr>
+                <w:color w:val="0070C0"/>
+                <w:lang w:val="en-US"/>
+              </w:rPr>
+              <w:t xml:space="preserve">As a small business owner, </w:t>
+            </w:r>
+            <w:r>
+              <w:rPr>
+                <w:color w:val="00B050"/>
+                <w:lang w:val="en-US"/>
+              </w:rPr>
+              <w:t>I need to track the time I spend on various tasks or projects within the BTWBeheer application,</w:t>
+            </w:r>
+            <w:r>
+              <w:rPr>
+                <w:color w:val="00B050"/>
+                <w:lang w:val="en-US"/>
+              </w:rPr>
+              <w:t xml:space="preserve"> </w:t>
+            </w:r>
+            <w:r>
+              <w:rPr>
+                <w:color w:val="ED7D31" w:themeColor="accent2"/>
+                <w:lang w:val="en-US"/>
+              </w:rPr>
+              <w:t>allowing for hourly rate calculations and accurate billing.</w:t>
+            </w:r>
+          </w:p>
+        </w:tc>
+      </w:tr>
+      <w:tr>
+        <w:tc>
+          <w:tcPr>
+            <w:tcW w:w="4508" w:type="dxa"/>
+          </w:tcPr>
+          <w:p>
+            <w:pPr>
+              <w:rPr>
+                <w:lang w:val="en-US"/>
+              </w:rPr>
+            </w:pPr>
+            <w:r>
+              <w:rPr>
+                <w:lang w:val="en-US"/>
+              </w:rPr>
+              <w:t xml:space="preserve">Effort-points: </w:t>
+            </w:r>
+            <w:r>
+              <w:rPr>
+                <w:lang w:val="en-US"/>
+              </w:rPr>
+              <w:t>5</w:t>
+            </w:r>
+          </w:p>
+        </w:tc>
+        <w:tc>
+          <w:tcPr>
+            <w:tcW w:w="4508" w:type="dxa"/>
+          </w:tcPr>
+          <w:p>
+            <w:pPr>
+              <w:rPr>
+                <w:lang w:val="en-US"/>
+              </w:rPr>
+            </w:pPr>
+            <w:r>
+              <w:rPr>
+                <w:lang w:val="en-US"/>
+              </w:rPr>
+              <w:t>Priority: Must-Have</w:t>
+            </w:r>
+          </w:p>
+        </w:tc>
+      </w:tr>
+      <w:tr>
+        <w:tc>
+          <w:tcPr>
+            <w:tcW w:w="9016" w:type="dxa"/>
+            <w:gridSpan w:val="2"/>
+          </w:tcPr>
+          <w:p>
+            <w:pPr>
+              <w:rPr>
+                <w:lang w:val="en-US"/>
+              </w:rPr>
+            </w:pPr>
+            <w:r>
+              <w:rPr>
+                <w:lang w:val="en-US"/>
+              </w:rPr>
+              <w:t>Acceptance criteria:</w:t>
+            </w:r>
+          </w:p>
+          <w:p>
+            <w:pPr>
+              <w:pStyle w:val="ListParagraph"/>
+              <w:numPr>
+                <w:ilvl w:val="0"/>
+                <w:numId w:val="13"/>
+              </w:numPr>
+              <w:rPr>
+                <w:lang w:val="en-US"/>
+              </w:rPr>
+            </w:pPr>
+            <w:r>
+              <w:rPr>
+                <w:lang w:val="en-US"/>
+              </w:rPr>
+              <w:t>Record time with task details.</w:t>
+            </w:r>
+          </w:p>
+          <w:p>
+            <w:pPr>
+              <w:pStyle w:val="ListParagraph"/>
+              <w:numPr>
+                <w:ilvl w:val="0"/>
+                <w:numId w:val="13"/>
+              </w:numPr>
+              <w:rPr>
+                <w:lang w:val="en-US"/>
+              </w:rPr>
+            </w:pPr>
+            <w:r>
+              <w:rPr>
+                <w:lang w:val="en-US"/>
+              </w:rPr>
+              <w:t>Associate time with tasks/projects.</w:t>
+            </w:r>
+          </w:p>
+          <w:p>
+            <w:pPr>
+              <w:pStyle w:val="ListParagraph"/>
+              <w:numPr>
+                <w:ilvl w:val="0"/>
+                <w:numId w:val="13"/>
+              </w:numPr>
+              <w:rPr>
+                <w:lang w:val="en-US"/>
+              </w:rPr>
+            </w:pPr>
+            <w:r>
+              <w:rPr>
+                <w:lang w:val="en-US"/>
+              </w:rPr>
+              <w:t>Calculate cost based on time and rates.</w:t>
+            </w:r>
+          </w:p>
+          <w:p>
+            <w:pPr>
+              <w:pStyle w:val="ListParagraph"/>
+              <w:numPr>
+                <w:ilvl w:val="0"/>
+                <w:numId w:val="13"/>
+              </w:numPr>
+              <w:rPr>
+                <w:lang w:val="en-US"/>
+              </w:rPr>
+            </w:pPr>
+            <w:r>
+              <w:rPr>
+                <w:lang w:val="en-US"/>
+              </w:rPr>
+              <w:t>Review and edit time entries.</w:t>
+            </w:r>
+          </w:p>
+          <w:p>
+            <w:pPr>
+              <w:pStyle w:val="ListParagraph"/>
+              <w:numPr>
+                <w:ilvl w:val="0"/>
+                <w:numId w:val="13"/>
+              </w:numPr>
+              <w:rPr>
+                <w:lang w:val="en-US"/>
+              </w:rPr>
+            </w:pPr>
+            <w:r>
+              <w:rPr>
+                <w:lang w:val="en-US"/>
+              </w:rPr>
+              <w:t>Unique time entry references.</w:t>
+            </w:r>
+          </w:p>
+          <w:p>
+            <w:pPr>
+              <w:pStyle w:val="ListParagraph"/>
+              <w:numPr>
+                <w:ilvl w:val="0"/>
+                <w:numId w:val="13"/>
+              </w:numPr>
+              <w:rPr>
+                <w:lang w:val="en-US"/>
+              </w:rPr>
+            </w:pPr>
+            <w:r>
+              <w:rPr>
+                <w:lang w:val="en-US"/>
+              </w:rPr>
+              <w:t>Generate invoices with time-based billing.</w:t>
+            </w:r>
+          </w:p>
+          <w:p>
+            <w:pPr>
+              <w:pStyle w:val="ListParagraph"/>
+              <w:numPr>
+                <w:ilvl w:val="0"/>
+                <w:numId w:val="13"/>
+              </w:numPr>
+              <w:rPr>
+                <w:lang w:val="en-US"/>
+              </w:rPr>
+            </w:pPr>
+            <w:r>
+              <w:rPr>
+                <w:lang w:val="en-US"/>
+              </w:rPr>
+              <w:t>Multiple time entry templates.</w:t>
+            </w:r>
+          </w:p>
+          <w:p>
+            <w:pPr>
+              <w:pStyle w:val="ListParagraph"/>
+              <w:numPr>
+                <w:ilvl w:val="0"/>
+                <w:numId w:val="13"/>
+              </w:numPr>
+              <w:rPr>
+                <w:lang w:val="en-US"/>
+              </w:rPr>
+            </w:pPr>
+            <w:r>
+              <w:rPr>
+                <w:lang w:val="en-US"/>
+              </w:rPr>
+              <w:t>Download and email invoices to clients.</w:t>
+            </w:r>
+          </w:p>
+          <w:p>
+            <w:pPr>
+              <w:pStyle w:val="ListParagraph"/>
+              <w:numPr>
+                <w:ilvl w:val="0"/>
+                <w:numId w:val="13"/>
+              </w:numPr>
+              <w:rPr>
+                <w:lang w:val="en-US"/>
+              </w:rPr>
+            </w:pPr>
+            <w:r>
+              <w:rPr>
+                <w:lang w:val="en-US"/>
+              </w:rPr>
+              <w:t>Maintain time entry history.</w:t>
+            </w:r>
+          </w:p>
+        </w:tc>
+      </w:tr>
+    </w:tbl>
+    <w:p>
+      <w:pPr>
+        <w:rPr>
+          <w:lang w:val="en-US"/>
+        </w:rPr>
+      </w:pPr>
+    </w:p>
+    <w:tbl>
+      <w:tblPr>
+        <w:tblStyle w:val="TableGrid"/>
+        <w:tblW w:w="0" w:type="auto"/>
+        <w:tblLook w:val="04A0" w:firstRow="1" w:lastRow="0" w:firstColumn="1" w:lastColumn="0" w:noHBand="0" w:noVBand="1"/>
+      </w:tblPr>
+      <w:tblGrid>
+        <w:gridCol w:w="4508"/>
+        <w:gridCol w:w="4508"/>
+      </w:tblGrid>
+      <w:tr>
+        <w:tc>
+          <w:tcPr>
+            <w:tcW w:w="9016" w:type="dxa"/>
+            <w:gridSpan w:val="2"/>
+          </w:tcPr>
+          <w:p>
+            <w:pPr>
+              <w:rPr>
+                <w:lang w:val="en-US"/>
+              </w:rPr>
+            </w:pPr>
+            <w:r>
+              <w:rPr>
+                <w:lang w:val="en-US"/>
+              </w:rPr>
+              <w:t>User Story 8</w:t>
+            </w:r>
+          </w:p>
+        </w:tc>
+      </w:tr>
+      <w:tr>
+        <w:tc>
+          <w:tcPr>
+            <w:tcW w:w="9016" w:type="dxa"/>
+            <w:gridSpan w:val="2"/>
+          </w:tcPr>
+          <w:p>
+            <w:pPr>
+              <w:rPr>
+                <w:lang w:val="en-US"/>
+              </w:rPr>
+            </w:pPr>
+            <w:r>
+              <w:rPr>
+                <w:color w:val="0070C0"/>
+                <w:lang w:val="en-US"/>
+              </w:rPr>
+              <w:t xml:space="preserve">As a user, </w:t>
+            </w:r>
+            <w:r>
+              <w:rPr>
+                <w:color w:val="00B050"/>
+                <w:lang w:val="en-US"/>
+              </w:rPr>
+              <w:t xml:space="preserve">I want to receive reminders for VAT declaration deadlines within the BTWBeheer application </w:t>
+            </w:r>
+            <w:r>
+              <w:rPr>
+                <w:color w:val="ED7D31" w:themeColor="accent2"/>
+                <w:lang w:val="en-US"/>
+              </w:rPr>
+              <w:t>to avoid missing important tax filing dates.</w:t>
+            </w:r>
+          </w:p>
+        </w:tc>
+      </w:tr>
+      <w:tr>
+        <w:tc>
+          <w:tcPr>
+            <w:tcW w:w="4508" w:type="dxa"/>
+          </w:tcPr>
+          <w:p>
+            <w:pPr>
+              <w:rPr>
+                <w:lang w:val="en-US"/>
+              </w:rPr>
+            </w:pPr>
+            <w:r>
+              <w:rPr>
+                <w:lang w:val="en-US"/>
+              </w:rPr>
+              <w:t xml:space="preserve">Effort-points: </w:t>
+            </w:r>
+            <w:r>
+              <w:rPr>
+                <w:lang w:val="en-US"/>
+              </w:rPr>
+              <w:t>3</w:t>
+            </w:r>
+          </w:p>
+        </w:tc>
+        <w:tc>
+          <w:tcPr>
+            <w:tcW w:w="4508" w:type="dxa"/>
+          </w:tcPr>
+          <w:p>
+            <w:pPr>
+              <w:rPr>
+                <w:lang w:val="en-US"/>
+              </w:rPr>
+            </w:pPr>
+            <w:r>
+              <w:rPr>
+                <w:lang w:val="en-US"/>
+              </w:rPr>
+              <w:t>Priority: Must-Have</w:t>
+            </w:r>
+          </w:p>
+        </w:tc>
+      </w:tr>
+      <w:tr>
+        <w:tc>
+          <w:tcPr>
+            <w:tcW w:w="9016" w:type="dxa"/>
+            <w:gridSpan w:val="2"/>
+          </w:tcPr>
+          <w:p>
+            <w:pPr>
+              <w:rPr>
+                <w:lang w:val="en-US"/>
+              </w:rPr>
+            </w:pPr>
+            <w:r>
+              <w:rPr>
+                <w:lang w:val="en-US"/>
+              </w:rPr>
+              <w:t>Acceptance criteria:</w:t>
+            </w:r>
+          </w:p>
+          <w:p>
+            <w:pPr>
+              <w:pStyle w:val="ListParagraph"/>
+              <w:numPr>
+                <w:ilvl w:val="0"/>
+                <w:numId w:val="13"/>
+              </w:numPr>
+              <w:rPr>
+                <w:lang w:val="en-US"/>
+              </w:rPr>
+            </w:pPr>
+            <w:r>
+              <w:rPr>
+                <w:lang w:val="en-US"/>
+              </w:rPr>
+              <w:t>Reminders for VAT deadlines.</w:t>
+            </w:r>
+          </w:p>
+          <w:p>
+            <w:pPr>
+              <w:pStyle w:val="ListParagraph"/>
+              <w:numPr>
+                <w:ilvl w:val="0"/>
+                <w:numId w:val="13"/>
+              </w:numPr>
+              <w:rPr>
+                <w:lang w:val="en-US"/>
+              </w:rPr>
+            </w:pPr>
+            <w:r>
+              <w:rPr>
+                <w:lang w:val="en-US"/>
+              </w:rPr>
+              <w:lastRenderedPageBreak/>
+              <w:t>Specify due date and declaration type.</w:t>
+            </w:r>
+          </w:p>
+          <w:p>
+            <w:pPr>
+              <w:pStyle w:val="ListParagraph"/>
+              <w:numPr>
+                <w:ilvl w:val="0"/>
+                <w:numId w:val="13"/>
+              </w:numPr>
+              <w:rPr>
+                <w:lang w:val="en-US"/>
+              </w:rPr>
+            </w:pPr>
+            <w:r>
+              <w:rPr>
+                <w:lang w:val="en-US"/>
+              </w:rPr>
+              <w:t>Customizable notification method and timing.</w:t>
+            </w:r>
+          </w:p>
+          <w:p>
+            <w:pPr>
+              <w:pStyle w:val="ListParagraph"/>
+              <w:numPr>
+                <w:ilvl w:val="0"/>
+                <w:numId w:val="13"/>
+              </w:numPr>
+              <w:rPr>
+                <w:lang w:val="en-US"/>
+              </w:rPr>
+            </w:pPr>
+            <w:r>
+              <w:rPr>
+                <w:lang w:val="en-US"/>
+              </w:rPr>
+              <w:t>Clear in-app reminders.</w:t>
+            </w:r>
+          </w:p>
+          <w:p>
+            <w:pPr>
+              <w:pStyle w:val="ListParagraph"/>
+              <w:numPr>
+                <w:ilvl w:val="0"/>
+                <w:numId w:val="13"/>
+              </w:numPr>
+              <w:rPr>
+                <w:lang w:val="en-US"/>
+              </w:rPr>
+            </w:pPr>
+            <w:r>
+              <w:rPr>
+                <w:lang w:val="en-US"/>
+              </w:rPr>
+              <w:t>Acknowledge and dismiss options.</w:t>
+            </w:r>
+          </w:p>
+          <w:p>
+            <w:pPr>
+              <w:pStyle w:val="ListParagraph"/>
+              <w:numPr>
+                <w:ilvl w:val="0"/>
+                <w:numId w:val="13"/>
+              </w:numPr>
+              <w:rPr>
+                <w:lang w:val="en-US"/>
+              </w:rPr>
+            </w:pPr>
+            <w:r>
+              <w:rPr>
+                <w:lang w:val="en-US"/>
+              </w:rPr>
+              <w:t>Past reminders history available.</w:t>
+            </w:r>
+          </w:p>
+        </w:tc>
+      </w:tr>
+    </w:tbl>
+    <w:p>
+      <w:pPr>
+        <w:rPr>
+          <w:lang w:val="en-US"/>
+        </w:rPr>
+      </w:pPr>
     </w:p>
     <w:p>
       <w:pPr>
-        <w:rPr>
-          <w:lang w:val="en-US"/>
-        </w:rPr>
-      </w:pPr>
-      <w:r>
-        <w:rPr>
-          <w:lang w:val="en-US"/>
-        </w:rPr>
-        <w:t>As a user, I want to keep track of my profit within the BTWBeheer application to understand my business's financial performance over time.</w:t>
-      </w:r>
+        <w:pStyle w:val="Heading3"/>
+        <w:rPr>
+          <w:lang w:val="en-US"/>
+        </w:rPr>
+      </w:pPr>
+      <w:bookmarkStart w:id="7" w:name="_Toc145591837"/>
+      <w:r>
+        <w:rPr>
+          <w:lang w:val="en-US"/>
+        </w:rPr>
+        <w:t>Should-Have:</w:t>
+      </w:r>
+      <w:bookmarkEnd w:id="7"/>
+    </w:p>
+    <w:tbl>
+      <w:tblPr>
+        <w:tblStyle w:val="TableGrid"/>
+        <w:tblW w:w="0" w:type="auto"/>
+        <w:tblLook w:val="04A0" w:firstRow="1" w:lastRow="0" w:firstColumn="1" w:lastColumn="0" w:noHBand="0" w:noVBand="1"/>
+      </w:tblPr>
+      <w:tblGrid>
+        <w:gridCol w:w="4508"/>
+        <w:gridCol w:w="4508"/>
+      </w:tblGrid>
+      <w:tr>
+        <w:tc>
+          <w:tcPr>
+            <w:tcW w:w="9016" w:type="dxa"/>
+            <w:gridSpan w:val="2"/>
+          </w:tcPr>
+          <w:p>
+            <w:pPr>
+              <w:rPr>
+                <w:lang w:val="en-US"/>
+              </w:rPr>
+            </w:pPr>
+            <w:r>
+              <w:rPr>
+                <w:lang w:val="en-US"/>
+              </w:rPr>
+              <w:t>User Story 9</w:t>
+            </w:r>
+          </w:p>
+        </w:tc>
+      </w:tr>
+      <w:tr>
+        <w:tc>
+          <w:tcPr>
+            <w:tcW w:w="9016" w:type="dxa"/>
+            <w:gridSpan w:val="2"/>
+          </w:tcPr>
+          <w:p>
+            <w:pPr>
+              <w:rPr>
+                <w:lang w:val="en-US"/>
+              </w:rPr>
+            </w:pPr>
+            <w:r>
+              <w:rPr>
+                <w:color w:val="0070C0"/>
+                <w:lang w:val="en-US"/>
+              </w:rPr>
+              <w:t xml:space="preserve">As a user, </w:t>
+            </w:r>
+            <w:r>
+              <w:rPr>
+                <w:color w:val="0070C0"/>
+                <w:lang w:val="en-US"/>
+              </w:rPr>
+              <w:t xml:space="preserve"> </w:t>
+            </w:r>
+            <w:r>
+              <w:rPr>
+                <w:color w:val="00B050"/>
+                <w:lang w:val="en-US"/>
+              </w:rPr>
+              <w:t>I would like the BTWBeheer application to automatically send payment reminders to clients for outstanding invoices</w:t>
+            </w:r>
+            <w:r>
+              <w:rPr>
+                <w:color w:val="00B050"/>
+                <w:lang w:val="en-US"/>
+              </w:rPr>
+              <w:t xml:space="preserve"> </w:t>
+            </w:r>
+            <w:r>
+              <w:rPr>
+                <w:color w:val="ED7D31" w:themeColor="accent2"/>
+                <w:lang w:val="en-US"/>
+              </w:rPr>
+              <w:t>to help improve cash flow.</w:t>
+            </w:r>
+          </w:p>
+        </w:tc>
+      </w:tr>
+      <w:tr>
+        <w:tc>
+          <w:tcPr>
+            <w:tcW w:w="4508" w:type="dxa"/>
+          </w:tcPr>
+          <w:p>
+            <w:pPr>
+              <w:rPr>
+                <w:lang w:val="en-US"/>
+              </w:rPr>
+            </w:pPr>
+            <w:r>
+              <w:rPr>
+                <w:lang w:val="en-US"/>
+              </w:rPr>
+              <w:t xml:space="preserve">Effort-points: </w:t>
+            </w:r>
+            <w:r>
+              <w:rPr>
+                <w:lang w:val="en-US"/>
+              </w:rPr>
+              <w:t>5</w:t>
+            </w:r>
+          </w:p>
+        </w:tc>
+        <w:tc>
+          <w:tcPr>
+            <w:tcW w:w="4508" w:type="dxa"/>
+          </w:tcPr>
+          <w:p>
+            <w:pPr>
+              <w:rPr>
+                <w:lang w:val="en-US"/>
+              </w:rPr>
+            </w:pPr>
+            <w:r>
+              <w:rPr>
+                <w:lang w:val="en-US"/>
+              </w:rPr>
+              <w:t>Priority: Should-Have</w:t>
+            </w:r>
+          </w:p>
+        </w:tc>
+      </w:tr>
+      <w:tr>
+        <w:tc>
+          <w:tcPr>
+            <w:tcW w:w="9016" w:type="dxa"/>
+            <w:gridSpan w:val="2"/>
+          </w:tcPr>
+          <w:p>
+            <w:pPr>
+              <w:rPr>
+                <w:lang w:val="en-US"/>
+              </w:rPr>
+            </w:pPr>
+            <w:r>
+              <w:rPr>
+                <w:lang w:val="en-US"/>
+              </w:rPr>
+              <w:t>Acceptance criteria:</w:t>
+            </w:r>
+          </w:p>
+          <w:p>
+            <w:pPr>
+              <w:pStyle w:val="ListParagraph"/>
+              <w:numPr>
+                <w:ilvl w:val="0"/>
+                <w:numId w:val="13"/>
+              </w:numPr>
+              <w:rPr>
+                <w:lang w:val="en-US"/>
+              </w:rPr>
+            </w:pPr>
+            <w:r>
+              <w:rPr>
+                <w:lang w:val="en-US"/>
+              </w:rPr>
+              <w:t>Automatic payment reminders for outstanding invoices.</w:t>
+            </w:r>
+          </w:p>
+          <w:p>
+            <w:pPr>
+              <w:pStyle w:val="ListParagraph"/>
+              <w:numPr>
+                <w:ilvl w:val="0"/>
+                <w:numId w:val="13"/>
+              </w:numPr>
+              <w:rPr>
+                <w:lang w:val="en-US"/>
+              </w:rPr>
+            </w:pPr>
+            <w:r>
+              <w:rPr>
+                <w:lang w:val="en-US"/>
+              </w:rPr>
+              <w:t>Improve cash flow by prompting clients for payment.</w:t>
+            </w:r>
+          </w:p>
+          <w:p>
+            <w:pPr>
+              <w:pStyle w:val="ListParagraph"/>
+              <w:numPr>
+                <w:ilvl w:val="0"/>
+                <w:numId w:val="13"/>
+              </w:numPr>
+              <w:rPr>
+                <w:lang w:val="en-US"/>
+              </w:rPr>
+            </w:pPr>
+            <w:r>
+              <w:rPr>
+                <w:lang w:val="en-US"/>
+              </w:rPr>
+              <w:t>Reminders sent at predefined intervals.</w:t>
+            </w:r>
+          </w:p>
+          <w:p>
+            <w:pPr>
+              <w:pStyle w:val="ListParagraph"/>
+              <w:numPr>
+                <w:ilvl w:val="0"/>
+                <w:numId w:val="13"/>
+              </w:numPr>
+              <w:rPr>
+                <w:lang w:val="en-US"/>
+              </w:rPr>
+            </w:pPr>
+            <w:r>
+              <w:rPr>
+                <w:lang w:val="en-US"/>
+              </w:rPr>
+              <w:t>Users can customize reminder content and timing.</w:t>
+            </w:r>
+          </w:p>
+          <w:p>
+            <w:pPr>
+              <w:pStyle w:val="ListParagraph"/>
+              <w:numPr>
+                <w:ilvl w:val="0"/>
+                <w:numId w:val="13"/>
+              </w:numPr>
+              <w:rPr>
+                <w:lang w:val="en-US"/>
+              </w:rPr>
+            </w:pPr>
+            <w:r>
+              <w:rPr>
+                <w:lang w:val="en-US"/>
+              </w:rPr>
+              <w:t>Track reminder history for each invoice.</w:t>
+            </w:r>
+          </w:p>
+        </w:tc>
+      </w:tr>
+    </w:tbl>
+    <w:p>
+      <w:pPr>
+        <w:rPr>
+          <w:lang w:val="en-US"/>
+        </w:rPr>
+      </w:pPr>
+    </w:p>
+    <w:tbl>
+      <w:tblPr>
+        <w:tblStyle w:val="TableGrid"/>
+        <w:tblW w:w="0" w:type="auto"/>
+        <w:tblLook w:val="04A0" w:firstRow="1" w:lastRow="0" w:firstColumn="1" w:lastColumn="0" w:noHBand="0" w:noVBand="1"/>
+      </w:tblPr>
+      <w:tblGrid>
+        <w:gridCol w:w="4508"/>
+        <w:gridCol w:w="4508"/>
+      </w:tblGrid>
+      <w:tr>
+        <w:tc>
+          <w:tcPr>
+            <w:tcW w:w="9016" w:type="dxa"/>
+            <w:gridSpan w:val="2"/>
+          </w:tcPr>
+          <w:p>
+            <w:pPr>
+              <w:rPr>
+                <w:lang w:val="en-US"/>
+              </w:rPr>
+            </w:pPr>
+            <w:r>
+              <w:rPr>
+                <w:lang w:val="en-US"/>
+              </w:rPr>
+              <w:t>User Story 10</w:t>
+            </w:r>
+          </w:p>
+        </w:tc>
+      </w:tr>
+      <w:tr>
+        <w:tc>
+          <w:tcPr>
+            <w:tcW w:w="9016" w:type="dxa"/>
+            <w:gridSpan w:val="2"/>
+          </w:tcPr>
+          <w:p>
+            <w:pPr>
+              <w:rPr>
+                <w:i/>
+                <w:iCs/>
+                <w:lang w:val="en-US"/>
+              </w:rPr>
+            </w:pPr>
+            <w:r>
+              <w:rPr>
+                <w:color w:val="0070C0"/>
+                <w:lang w:val="en-US"/>
+              </w:rPr>
+              <w:t xml:space="preserve">As a small business owner, </w:t>
+            </w:r>
+            <w:r>
+              <w:rPr>
+                <w:color w:val="0070C0"/>
+                <w:lang w:val="en-US"/>
+              </w:rPr>
+              <w:t xml:space="preserve"> </w:t>
+            </w:r>
+            <w:r>
+              <w:rPr>
+                <w:color w:val="00B050"/>
+                <w:lang w:val="en-US"/>
+              </w:rPr>
+              <w:t>I want the option to track my rides for business purposes within the BTWBeheer application, including mileage and expenses related to transportation.</w:t>
+            </w:r>
+            <w:r>
+              <w:rPr>
+                <w:color w:val="00B050"/>
+                <w:lang w:val="en-US"/>
+              </w:rPr>
+              <w:t xml:space="preserve"> </w:t>
+            </w:r>
+            <w:r>
+              <w:rPr>
+                <w:color w:val="ED7D31" w:themeColor="accent2"/>
+                <w:lang w:val="en-US"/>
+              </w:rPr>
+              <w:t>In order to provide the government with correct milage information.</w:t>
+            </w:r>
+          </w:p>
+        </w:tc>
+      </w:tr>
+      <w:tr>
+        <w:tc>
+          <w:tcPr>
+            <w:tcW w:w="4508" w:type="dxa"/>
+          </w:tcPr>
+          <w:p>
+            <w:pPr>
+              <w:rPr>
+                <w:lang w:val="en-US"/>
+              </w:rPr>
+            </w:pPr>
+            <w:r>
+              <w:rPr>
+                <w:lang w:val="en-US"/>
+              </w:rPr>
+              <w:t xml:space="preserve">Effort-points: </w:t>
+            </w:r>
+            <w:r>
+              <w:rPr>
+                <w:lang w:val="en-US"/>
+              </w:rPr>
+              <w:t>5</w:t>
+            </w:r>
+          </w:p>
+        </w:tc>
+        <w:tc>
+          <w:tcPr>
+            <w:tcW w:w="4508" w:type="dxa"/>
+          </w:tcPr>
+          <w:p>
+            <w:pPr>
+              <w:rPr>
+                <w:lang w:val="en-US"/>
+              </w:rPr>
+            </w:pPr>
+            <w:r>
+              <w:rPr>
+                <w:lang w:val="en-US"/>
+              </w:rPr>
+              <w:t>Priority: Should-Have</w:t>
+            </w:r>
+          </w:p>
+        </w:tc>
+      </w:tr>
+      <w:tr>
+        <w:tc>
+          <w:tcPr>
+            <w:tcW w:w="9016" w:type="dxa"/>
+            <w:gridSpan w:val="2"/>
+          </w:tcPr>
+          <w:p>
+            <w:pPr>
+              <w:rPr>
+                <w:lang w:val="en-US"/>
+              </w:rPr>
+            </w:pPr>
+            <w:r>
+              <w:rPr>
+                <w:lang w:val="en-US"/>
+              </w:rPr>
+              <w:t>Acceptance criteria:</w:t>
+            </w:r>
+          </w:p>
+          <w:p>
+            <w:pPr>
+              <w:pStyle w:val="ListParagraph"/>
+              <w:numPr>
+                <w:ilvl w:val="0"/>
+                <w:numId w:val="13"/>
+              </w:numPr>
+              <w:rPr>
+                <w:lang w:val="en-US"/>
+              </w:rPr>
+            </w:pPr>
+            <w:r>
+              <w:rPr>
+                <w:lang w:val="en-US"/>
+              </w:rPr>
+              <w:t>Record business rides with mileage and expenses.</w:t>
+            </w:r>
+          </w:p>
+          <w:p>
+            <w:pPr>
+              <w:pStyle w:val="ListParagraph"/>
+              <w:numPr>
+                <w:ilvl w:val="0"/>
+                <w:numId w:val="13"/>
+              </w:numPr>
+              <w:rPr>
+                <w:lang w:val="en-US"/>
+              </w:rPr>
+            </w:pPr>
+            <w:r>
+              <w:rPr>
+                <w:lang w:val="en-US"/>
+              </w:rPr>
+              <w:t>Maintain accurate mileage information for tax purposes.</w:t>
+            </w:r>
+          </w:p>
+          <w:p>
+            <w:pPr>
+              <w:pStyle w:val="ListParagraph"/>
+              <w:numPr>
+                <w:ilvl w:val="0"/>
+                <w:numId w:val="13"/>
+              </w:numPr>
+              <w:rPr>
+                <w:lang w:val="en-US"/>
+              </w:rPr>
+            </w:pPr>
+            <w:r>
+              <w:rPr>
+                <w:lang w:val="en-US"/>
+              </w:rPr>
+              <w:t>Track transportation-related expenses.</w:t>
+            </w:r>
+          </w:p>
+          <w:p>
+            <w:pPr>
+              <w:pStyle w:val="ListParagraph"/>
+              <w:numPr>
+                <w:ilvl w:val="0"/>
+                <w:numId w:val="13"/>
+              </w:numPr>
+              <w:rPr>
+                <w:lang w:val="en-US"/>
+              </w:rPr>
+            </w:pPr>
+            <w:r>
+              <w:rPr>
+                <w:lang w:val="en-US"/>
+              </w:rPr>
+              <w:t>Ability to specify ride purpose and date.</w:t>
+            </w:r>
+          </w:p>
+          <w:p>
+            <w:pPr>
+              <w:pStyle w:val="ListParagraph"/>
+              <w:numPr>
+                <w:ilvl w:val="0"/>
+                <w:numId w:val="13"/>
+              </w:numPr>
+              <w:rPr>
+                <w:lang w:val="en-US"/>
+              </w:rPr>
+            </w:pPr>
+            <w:r>
+              <w:rPr>
+                <w:lang w:val="en-US"/>
+              </w:rPr>
+              <w:t>Generate reports for government compliance.</w:t>
+            </w:r>
+          </w:p>
+        </w:tc>
+      </w:tr>
+    </w:tbl>
+    <w:p>
+      <w:pPr>
+        <w:rPr>
+          <w:lang w:val="en-US"/>
+        </w:rPr>
+      </w:pPr>
+    </w:p>
+    <w:tbl>
+      <w:tblPr>
+        <w:tblStyle w:val="TableGrid"/>
+        <w:tblW w:w="0" w:type="auto"/>
+        <w:tblLook w:val="04A0" w:firstRow="1" w:lastRow="0" w:firstColumn="1" w:lastColumn="0" w:noHBand="0" w:noVBand="1"/>
+      </w:tblPr>
+      <w:tblGrid>
+        <w:gridCol w:w="4508"/>
+        <w:gridCol w:w="4508"/>
+      </w:tblGrid>
+      <w:tr>
+        <w:tc>
+          <w:tcPr>
+            <w:tcW w:w="9016" w:type="dxa"/>
+            <w:gridSpan w:val="2"/>
+          </w:tcPr>
+          <w:p>
+            <w:pPr>
+              <w:rPr>
+                <w:lang w:val="en-US"/>
+              </w:rPr>
+            </w:pPr>
+            <w:r>
+              <w:rPr>
+                <w:lang w:val="en-US"/>
+              </w:rPr>
+              <w:t>User Story 11</w:t>
+            </w:r>
+          </w:p>
+        </w:tc>
+      </w:tr>
+      <w:tr>
+        <w:tc>
+          <w:tcPr>
+            <w:tcW w:w="9016" w:type="dxa"/>
+            <w:gridSpan w:val="2"/>
+          </w:tcPr>
+          <w:p>
+            <w:pPr>
+              <w:rPr>
+                <w:lang w:val="en-US"/>
+              </w:rPr>
+            </w:pPr>
+            <w:r>
+              <w:rPr>
+                <w:color w:val="0070C0"/>
+                <w:lang w:val="en-US"/>
+              </w:rPr>
+              <w:t xml:space="preserve">As a user, </w:t>
+            </w:r>
+            <w:r>
+              <w:rPr>
+                <w:color w:val="0070C0"/>
+                <w:lang w:val="en-US"/>
+              </w:rPr>
+              <w:t xml:space="preserve"> </w:t>
+            </w:r>
+            <w:r>
+              <w:rPr>
+                <w:color w:val="00B050"/>
+                <w:lang w:val="en-US"/>
+              </w:rPr>
+              <w:t>I would like to register projects within the BTWBeheer application, associating them with clients and tracking hours worked</w:t>
+            </w:r>
+            <w:r>
+              <w:rPr>
+                <w:color w:val="00B050"/>
+                <w:lang w:val="en-US"/>
+              </w:rPr>
+              <w:t xml:space="preserve"> </w:t>
+            </w:r>
+            <w:r>
+              <w:rPr>
+                <w:color w:val="ED7D31" w:themeColor="accent2"/>
+                <w:lang w:val="en-US"/>
+              </w:rPr>
+              <w:t>for more accurate billing.</w:t>
+            </w:r>
+          </w:p>
+        </w:tc>
+      </w:tr>
+      <w:tr>
+        <w:tc>
+          <w:tcPr>
+            <w:tcW w:w="4508" w:type="dxa"/>
+          </w:tcPr>
+          <w:p>
+            <w:pPr>
+              <w:rPr>
+                <w:lang w:val="en-US"/>
+              </w:rPr>
+            </w:pPr>
+            <w:r>
+              <w:rPr>
+                <w:lang w:val="en-US"/>
+              </w:rPr>
+              <w:t xml:space="preserve">Effort-points: </w:t>
+            </w:r>
+            <w:r>
+              <w:rPr>
+                <w:lang w:val="en-US"/>
+              </w:rPr>
+              <w:t>4</w:t>
+            </w:r>
+          </w:p>
+        </w:tc>
+        <w:tc>
+          <w:tcPr>
+            <w:tcW w:w="4508" w:type="dxa"/>
+          </w:tcPr>
+          <w:p>
+            <w:pPr>
+              <w:rPr>
+                <w:lang w:val="en-US"/>
+              </w:rPr>
+            </w:pPr>
+            <w:r>
+              <w:rPr>
+                <w:lang w:val="en-US"/>
+              </w:rPr>
+              <w:t>Priority: Should-Have</w:t>
+            </w:r>
+          </w:p>
+        </w:tc>
+      </w:tr>
+      <w:tr>
+        <w:tc>
+          <w:tcPr>
+            <w:tcW w:w="9016" w:type="dxa"/>
+            <w:gridSpan w:val="2"/>
+          </w:tcPr>
+          <w:p>
+            <w:pPr>
+              <w:rPr>
+                <w:lang w:val="en-US"/>
+              </w:rPr>
+            </w:pPr>
+            <w:r>
+              <w:rPr>
+                <w:lang w:val="en-US"/>
+              </w:rPr>
+              <w:t>Acceptance criteria:</w:t>
+            </w:r>
+          </w:p>
+          <w:p>
+            <w:pPr>
+              <w:pStyle w:val="ListParagraph"/>
+              <w:numPr>
+                <w:ilvl w:val="0"/>
+                <w:numId w:val="13"/>
+              </w:numPr>
+              <w:rPr>
+                <w:lang w:val="en-US"/>
+              </w:rPr>
+            </w:pPr>
+            <w:r>
+              <w:rPr>
+                <w:lang w:val="en-US"/>
+              </w:rPr>
+              <w:t>Register projects and associate them with clients.</w:t>
+            </w:r>
+          </w:p>
+          <w:p>
+            <w:pPr>
+              <w:pStyle w:val="ListParagraph"/>
+              <w:numPr>
+                <w:ilvl w:val="0"/>
+                <w:numId w:val="13"/>
+              </w:numPr>
+              <w:rPr>
+                <w:lang w:val="en-US"/>
+              </w:rPr>
+            </w:pPr>
+            <w:r>
+              <w:rPr>
+                <w:lang w:val="en-US"/>
+              </w:rPr>
+              <w:t>Track hours worked on each project.</w:t>
+            </w:r>
+          </w:p>
+          <w:p>
+            <w:pPr>
+              <w:pStyle w:val="ListParagraph"/>
+              <w:numPr>
+                <w:ilvl w:val="0"/>
+                <w:numId w:val="13"/>
+              </w:numPr>
+              <w:rPr>
+                <w:lang w:val="en-US"/>
+              </w:rPr>
+            </w:pPr>
+            <w:r>
+              <w:rPr>
+                <w:lang w:val="en-US"/>
+              </w:rPr>
+              <w:t>Ensure accurate billing based on project hours.</w:t>
+            </w:r>
+          </w:p>
+          <w:p>
+            <w:pPr>
+              <w:pStyle w:val="ListParagraph"/>
+              <w:numPr>
+                <w:ilvl w:val="0"/>
+                <w:numId w:val="13"/>
+              </w:numPr>
+              <w:rPr>
+                <w:lang w:val="en-US"/>
+              </w:rPr>
+            </w:pPr>
+            <w:r>
+              <w:rPr>
+                <w:lang w:val="en-US"/>
+              </w:rPr>
+              <w:t>Assign and update project details easily.</w:t>
+            </w:r>
+          </w:p>
+          <w:p>
+            <w:pPr>
+              <w:pStyle w:val="ListParagraph"/>
+              <w:numPr>
+                <w:ilvl w:val="0"/>
+                <w:numId w:val="13"/>
+              </w:numPr>
+              <w:rPr>
+                <w:lang w:val="en-US"/>
+              </w:rPr>
+            </w:pPr>
+            <w:r>
+              <w:rPr>
+                <w:lang w:val="en-US"/>
+              </w:rPr>
+              <w:t>Generate billing reports with project-specific information.</w:t>
+            </w:r>
+          </w:p>
+        </w:tc>
+      </w:tr>
+    </w:tbl>
+    <w:p>
+      <w:pPr>
+        <w:rPr>
+          <w:lang w:val="en-US"/>
+        </w:rPr>
+      </w:pPr>
     </w:p>
     <w:p>
       <w:pPr>
-        <w:rPr>
-          <w:lang w:val="en-US"/>
-        </w:rPr>
-      </w:pPr>
-      <w:r>
-        <w:rPr>
-          <w:lang w:val="en-US"/>
-        </w:rPr>
-        <w:t>As a small business owner, I want the BTWBeheer application to calculate and display my VAT (Value Added Tax) obligations based on my transactions so that I can ensure tax compliance.</w:t>
-      </w:r>
+        <w:pStyle w:val="Heading3"/>
+        <w:rPr>
+          <w:lang w:val="en-US"/>
+        </w:rPr>
+      </w:pPr>
+      <w:bookmarkStart w:id="8" w:name="_Toc145591838"/>
+      <w:r>
+        <w:rPr>
+          <w:lang w:val="en-US"/>
+        </w:rPr>
+        <w:t>Could-Have:</w:t>
+      </w:r>
+      <w:bookmarkEnd w:id="8"/>
+    </w:p>
+    <w:tbl>
+      <w:tblPr>
+        <w:tblStyle w:val="TableGrid"/>
+        <w:tblW w:w="0" w:type="auto"/>
+        <w:tblLook w:val="04A0" w:firstRow="1" w:lastRow="0" w:firstColumn="1" w:lastColumn="0" w:noHBand="0" w:noVBand="1"/>
+      </w:tblPr>
+      <w:tblGrid>
+        <w:gridCol w:w="4508"/>
+        <w:gridCol w:w="4508"/>
+      </w:tblGrid>
+      <w:tr>
+        <w:tc>
+          <w:tcPr>
+            <w:tcW w:w="9016" w:type="dxa"/>
+            <w:gridSpan w:val="2"/>
+          </w:tcPr>
+          <w:p>
+            <w:pPr>
+              <w:rPr>
+                <w:lang w:val="en-US"/>
+              </w:rPr>
+            </w:pPr>
+            <w:r>
+              <w:rPr>
+                <w:lang w:val="en-US"/>
+              </w:rPr>
+              <w:t>User Story 12</w:t>
+            </w:r>
+          </w:p>
+        </w:tc>
+      </w:tr>
+      <w:tr>
+        <w:tc>
+          <w:tcPr>
+            <w:tcW w:w="9016" w:type="dxa"/>
+            <w:gridSpan w:val="2"/>
+          </w:tcPr>
+          <w:p>
+            <w:pPr>
+              <w:rPr>
+                <w:lang w:val="en-US"/>
+              </w:rPr>
+            </w:pPr>
+            <w:r>
+              <w:rPr>
+                <w:color w:val="0070C0"/>
+                <w:lang w:val="en-US"/>
+              </w:rPr>
+              <w:t xml:space="preserve">As a small business owner, </w:t>
+            </w:r>
+            <w:r>
+              <w:rPr>
+                <w:color w:val="0070C0"/>
+                <w:lang w:val="en-US"/>
+              </w:rPr>
+              <w:t xml:space="preserve"> </w:t>
+            </w:r>
+            <w:r>
+              <w:rPr>
+                <w:color w:val="00B050"/>
+                <w:lang w:val="en-US"/>
+              </w:rPr>
+              <w:t>I would appreciate the ability to manage my bank and cash transactions within the BTWBeheer application,</w:t>
+            </w:r>
+            <w:r>
+              <w:rPr>
+                <w:color w:val="00B050"/>
+                <w:lang w:val="en-US"/>
+              </w:rPr>
+              <w:t xml:space="preserve"> </w:t>
+            </w:r>
+            <w:r>
+              <w:rPr>
+                <w:color w:val="ED7D31" w:themeColor="accent2"/>
+                <w:lang w:val="en-US"/>
+              </w:rPr>
+              <w:t>enabling comprehensive financial tracking.</w:t>
+            </w:r>
+          </w:p>
+        </w:tc>
+      </w:tr>
+      <w:tr>
+        <w:tc>
+          <w:tcPr>
+            <w:tcW w:w="4508" w:type="dxa"/>
+          </w:tcPr>
+          <w:p>
+            <w:pPr>
+              <w:rPr>
+                <w:lang w:val="en-US"/>
+              </w:rPr>
+            </w:pPr>
+            <w:r>
+              <w:rPr>
+                <w:lang w:val="en-US"/>
+              </w:rPr>
+              <w:t xml:space="preserve">Effort-points: </w:t>
+            </w:r>
+            <w:r>
+              <w:rPr>
+                <w:lang w:val="en-US"/>
+              </w:rPr>
+              <w:t>10</w:t>
+            </w:r>
+          </w:p>
+        </w:tc>
+        <w:tc>
+          <w:tcPr>
+            <w:tcW w:w="4508" w:type="dxa"/>
+          </w:tcPr>
+          <w:p>
+            <w:pPr>
+              <w:rPr>
+                <w:lang w:val="en-US"/>
+              </w:rPr>
+            </w:pPr>
+            <w:r>
+              <w:rPr>
+                <w:lang w:val="en-US"/>
+              </w:rPr>
+              <w:t>Priority: Could-Have</w:t>
+            </w:r>
+          </w:p>
+        </w:tc>
+      </w:tr>
+      <w:tr>
+        <w:tc>
+          <w:tcPr>
+            <w:tcW w:w="9016" w:type="dxa"/>
+            <w:gridSpan w:val="2"/>
+          </w:tcPr>
+          <w:p>
+            <w:pPr>
+              <w:rPr>
+                <w:lang w:val="en-US"/>
+              </w:rPr>
+            </w:pPr>
+            <w:r>
+              <w:rPr>
+                <w:lang w:val="en-US"/>
+              </w:rPr>
+              <w:t>Acceptance criteria:</w:t>
+            </w:r>
+          </w:p>
+          <w:p>
+            <w:pPr>
+              <w:pStyle w:val="ListParagraph"/>
+              <w:numPr>
+                <w:ilvl w:val="0"/>
+                <w:numId w:val="13"/>
+              </w:numPr>
+              <w:rPr>
+                <w:lang w:val="en-US"/>
+              </w:rPr>
+            </w:pPr>
+            <w:r>
+              <w:rPr>
+                <w:lang w:val="en-US"/>
+              </w:rPr>
+              <w:lastRenderedPageBreak/>
+              <w:t>Manage bank and cash transactions within the application.</w:t>
+            </w:r>
+          </w:p>
+          <w:p>
+            <w:pPr>
+              <w:pStyle w:val="ListParagraph"/>
+              <w:numPr>
+                <w:ilvl w:val="0"/>
+                <w:numId w:val="13"/>
+              </w:numPr>
+              <w:rPr>
+                <w:lang w:val="en-US"/>
+              </w:rPr>
+            </w:pPr>
+            <w:r>
+              <w:rPr>
+                <w:lang w:val="en-US"/>
+              </w:rPr>
+              <w:t>Enable comprehensive financial tracking for better control.</w:t>
+            </w:r>
+          </w:p>
+          <w:p>
+            <w:pPr>
+              <w:pStyle w:val="ListParagraph"/>
+              <w:numPr>
+                <w:ilvl w:val="0"/>
+                <w:numId w:val="13"/>
+              </w:numPr>
+              <w:rPr>
+                <w:lang w:val="en-US"/>
+              </w:rPr>
+            </w:pPr>
+            <w:r>
+              <w:rPr>
+                <w:lang w:val="en-US"/>
+              </w:rPr>
+              <w:t>Record income and expenses seamlessly.</w:t>
+            </w:r>
+          </w:p>
+          <w:p>
+            <w:pPr>
+              <w:pStyle w:val="ListParagraph"/>
+              <w:numPr>
+                <w:ilvl w:val="0"/>
+                <w:numId w:val="13"/>
+              </w:numPr>
+              <w:rPr>
+                <w:lang w:val="en-US"/>
+              </w:rPr>
+            </w:pPr>
+            <w:r>
+              <w:rPr>
+                <w:lang w:val="en-US"/>
+              </w:rPr>
+              <w:t>Categorize and reconcile transactions efficiently.</w:t>
+            </w:r>
+          </w:p>
+          <w:p>
+            <w:pPr>
+              <w:pStyle w:val="ListParagraph"/>
+              <w:numPr>
+                <w:ilvl w:val="0"/>
+                <w:numId w:val="13"/>
+              </w:numPr>
+              <w:rPr>
+                <w:lang w:val="en-US"/>
+              </w:rPr>
+            </w:pPr>
+            <w:r>
+              <w:rPr>
+                <w:lang w:val="en-US"/>
+              </w:rPr>
+              <w:t>Provide transaction history and reports for reference.</w:t>
+            </w:r>
+          </w:p>
+        </w:tc>
+      </w:tr>
+    </w:tbl>
+    <w:p>
+      <w:pPr>
+        <w:rPr>
+          <w:lang w:val="en-US"/>
+        </w:rPr>
+      </w:pPr>
+    </w:p>
+    <w:tbl>
+      <w:tblPr>
+        <w:tblStyle w:val="TableGrid"/>
+        <w:tblW w:w="0" w:type="auto"/>
+        <w:tblLook w:val="04A0" w:firstRow="1" w:lastRow="0" w:firstColumn="1" w:lastColumn="0" w:noHBand="0" w:noVBand="1"/>
+      </w:tblPr>
+      <w:tblGrid>
+        <w:gridCol w:w="4508"/>
+        <w:gridCol w:w="4508"/>
+      </w:tblGrid>
+      <w:tr>
+        <w:tc>
+          <w:tcPr>
+            <w:tcW w:w="9016" w:type="dxa"/>
+            <w:gridSpan w:val="2"/>
+          </w:tcPr>
+          <w:p>
+            <w:pPr>
+              <w:rPr>
+                <w:lang w:val="en-US"/>
+              </w:rPr>
+            </w:pPr>
+            <w:r>
+              <w:rPr>
+                <w:lang w:val="en-US"/>
+              </w:rPr>
+              <w:t>User Story 13</w:t>
+            </w:r>
+          </w:p>
+        </w:tc>
+      </w:tr>
+      <w:tr>
+        <w:tc>
+          <w:tcPr>
+            <w:tcW w:w="9016" w:type="dxa"/>
+            <w:gridSpan w:val="2"/>
+          </w:tcPr>
+          <w:p>
+            <w:pPr>
+              <w:rPr>
+                <w:lang w:val="en-US"/>
+              </w:rPr>
+            </w:pPr>
+            <w:r>
+              <w:rPr>
+                <w:color w:val="0070C0"/>
+                <w:lang w:val="en-US"/>
+              </w:rPr>
+              <w:t xml:space="preserve">As a user, </w:t>
+            </w:r>
+            <w:r>
+              <w:rPr>
+                <w:color w:val="00B050"/>
+                <w:lang w:val="en-US"/>
+              </w:rPr>
+              <w:t>I would find it helpful if the BTWBeheer application included product and stock management features</w:t>
+            </w:r>
+            <w:r>
+              <w:rPr>
+                <w:color w:val="00B050"/>
+                <w:lang w:val="en-US"/>
+              </w:rPr>
+              <w:t xml:space="preserve"> </w:t>
+            </w:r>
+            <w:r>
+              <w:rPr>
+                <w:color w:val="ED7D31" w:themeColor="accent2"/>
+                <w:lang w:val="en-US"/>
+              </w:rPr>
+              <w:t>to monitor inventory levels and sales.</w:t>
+            </w:r>
+          </w:p>
+        </w:tc>
+      </w:tr>
+      <w:tr>
+        <w:tc>
+          <w:tcPr>
+            <w:tcW w:w="4508" w:type="dxa"/>
+          </w:tcPr>
+          <w:p>
+            <w:pPr>
+              <w:rPr>
+                <w:lang w:val="en-US"/>
+              </w:rPr>
+            </w:pPr>
+            <w:r>
+              <w:rPr>
+                <w:lang w:val="en-US"/>
+              </w:rPr>
+              <w:t xml:space="preserve">Effort-points: </w:t>
+            </w:r>
+            <w:r>
+              <w:rPr>
+                <w:lang w:val="en-US"/>
+              </w:rPr>
+              <w:t>6</w:t>
+            </w:r>
+          </w:p>
+        </w:tc>
+        <w:tc>
+          <w:tcPr>
+            <w:tcW w:w="4508" w:type="dxa"/>
+          </w:tcPr>
+          <w:p>
+            <w:pPr>
+              <w:rPr>
+                <w:lang w:val="en-US"/>
+              </w:rPr>
+            </w:pPr>
+            <w:r>
+              <w:rPr>
+                <w:lang w:val="en-US"/>
+              </w:rPr>
+              <w:t>Priority: Could-Have</w:t>
+            </w:r>
+          </w:p>
+        </w:tc>
+      </w:tr>
+      <w:tr>
+        <w:tc>
+          <w:tcPr>
+            <w:tcW w:w="9016" w:type="dxa"/>
+            <w:gridSpan w:val="2"/>
+          </w:tcPr>
+          <w:p>
+            <w:pPr>
+              <w:rPr>
+                <w:lang w:val="en-US"/>
+              </w:rPr>
+            </w:pPr>
+            <w:r>
+              <w:rPr>
+                <w:lang w:val="en-US"/>
+              </w:rPr>
+              <w:t>Acceptance criteria:</w:t>
+            </w:r>
+          </w:p>
+          <w:p>
+            <w:pPr>
+              <w:pStyle w:val="ListParagraph"/>
+              <w:numPr>
+                <w:ilvl w:val="0"/>
+                <w:numId w:val="13"/>
+              </w:numPr>
+              <w:rPr>
+                <w:lang w:val="en-US"/>
+              </w:rPr>
+            </w:pPr>
+            <w:r>
+              <w:rPr>
+                <w:lang w:val="en-US"/>
+              </w:rPr>
+              <w:t>I</w:t>
+            </w:r>
+            <w:r>
+              <w:rPr>
+                <w:lang w:val="en-US"/>
+              </w:rPr>
+              <w:t>mplement product and stock management features.</w:t>
+            </w:r>
+          </w:p>
+          <w:p>
+            <w:pPr>
+              <w:pStyle w:val="ListParagraph"/>
+              <w:numPr>
+                <w:ilvl w:val="0"/>
+                <w:numId w:val="13"/>
+              </w:numPr>
+              <w:rPr>
+                <w:lang w:val="en-US"/>
+              </w:rPr>
+            </w:pPr>
+            <w:r>
+              <w:rPr>
+                <w:lang w:val="en-US"/>
+              </w:rPr>
+              <w:t>Enable monitoring of inventory levels.</w:t>
+            </w:r>
+          </w:p>
+          <w:p>
+            <w:pPr>
+              <w:pStyle w:val="ListParagraph"/>
+              <w:numPr>
+                <w:ilvl w:val="0"/>
+                <w:numId w:val="13"/>
+              </w:numPr>
+              <w:rPr>
+                <w:lang w:val="en-US"/>
+              </w:rPr>
+            </w:pPr>
+            <w:r>
+              <w:rPr>
+                <w:lang w:val="en-US"/>
+              </w:rPr>
+              <w:t>Track sales and product quantities sold.</w:t>
+            </w:r>
+          </w:p>
+          <w:p>
+            <w:pPr>
+              <w:pStyle w:val="ListParagraph"/>
+              <w:numPr>
+                <w:ilvl w:val="0"/>
+                <w:numId w:val="13"/>
+              </w:numPr>
+              <w:rPr>
+                <w:lang w:val="en-US"/>
+              </w:rPr>
+            </w:pPr>
+            <w:r>
+              <w:rPr>
+                <w:lang w:val="en-US"/>
+              </w:rPr>
+              <w:t>Provide options to add, edit, and delete products.</w:t>
+            </w:r>
+          </w:p>
+          <w:p>
+            <w:pPr>
+              <w:pStyle w:val="ListParagraph"/>
+              <w:numPr>
+                <w:ilvl w:val="0"/>
+                <w:numId w:val="13"/>
+              </w:numPr>
+              <w:rPr>
+                <w:lang w:val="en-US"/>
+              </w:rPr>
+            </w:pPr>
+            <w:r>
+              <w:rPr>
+                <w:lang w:val="en-US"/>
+              </w:rPr>
+              <w:t>Offer inventory reports for reference and analysis.</w:t>
+            </w:r>
+          </w:p>
+        </w:tc>
+      </w:tr>
+    </w:tbl>
+    <w:p>
+      <w:pPr>
+        <w:rPr>
+          <w:lang w:val="en-US"/>
+        </w:rPr>
+      </w:pPr>
     </w:p>
     <w:p>
       <w:pPr>
-        <w:rPr>
-          <w:lang w:val="en-US"/>
-        </w:rPr>
-      </w:pPr>
-      <w:r>
-        <w:rPr>
-          <w:lang w:val="en-US"/>
-        </w:rPr>
-        <w:t>As a user, I want to maintain a list of my business relations (e.g., clients, suppliers) in the BTWBeheer application to easily reference their contact information and transaction history.</w:t>
-      </w:r>
-    </w:p>
-    <w:p>
-      <w:pPr>
-        <w:rPr>
-          <w:lang w:val="en-US"/>
-        </w:rPr>
-      </w:pPr>
-      <w:r>
-        <w:rPr>
-          <w:lang w:val="en-US"/>
-        </w:rPr>
-        <w:t>As a small business owner, I need the ability to generate invoices within the BTWBeheer application, including itemized details, so that I can bill my clients accurately.</w:t>
-      </w:r>
-    </w:p>
-    <w:p>
-      <w:pPr>
-        <w:rPr>
-          <w:lang w:val="en-US"/>
-        </w:rPr>
-      </w:pPr>
-      <w:r>
-        <w:rPr>
-          <w:lang w:val="en-US"/>
-        </w:rPr>
-        <w:t>As a user, I want to create and send quotations through the BTWBeheer application to potential clients, including details of the proposed services and costs.</w:t>
-      </w:r>
-    </w:p>
-    <w:p>
-      <w:pPr>
-        <w:rPr>
-          <w:lang w:val="en-US"/>
-        </w:rPr>
-      </w:pPr>
-      <w:r>
-        <w:rPr>
-          <w:lang w:val="en-US"/>
-        </w:rPr>
-        <w:t>As a small business owner, I need to track the time I spend on various tasks or projects within the BTWBeheer application, allowing for hourly rate calculations and accurate billing.</w:t>
-      </w:r>
-    </w:p>
-    <w:p>
-      <w:pPr>
-        <w:rPr>
-          <w:lang w:val="en-US"/>
-        </w:rPr>
-      </w:pPr>
-      <w:r>
-        <w:rPr>
-          <w:lang w:val="en-US"/>
-        </w:rPr>
-        <w:t>As a user, I want to receive reminders for VAT declaration deadlines within the BTWBeheer application to avoid missing important tax filing dates.</w:t>
-      </w:r>
-    </w:p>
-    <w:p>
-      <w:pPr>
-        <w:pStyle w:val="Heading3"/>
-        <w:rPr>
-          <w:lang w:val="en-US"/>
-        </w:rPr>
-      </w:pPr>
-      <w:bookmarkStart w:id="7" w:name="_Toc145591837"/>
-      <w:r>
-        <w:rPr>
-          <w:lang w:val="en-US"/>
-        </w:rPr>
-        <w:t>Should-Have:</w:t>
-      </w:r>
-      <w:bookmarkEnd w:id="7"/>
-    </w:p>
-    <w:p>
-      <w:pPr>
-        <w:rPr>
-          <w:lang w:val="en-US"/>
-        </w:rPr>
-      </w:pPr>
-      <w:r>
-        <w:rPr>
-          <w:lang w:val="en-US"/>
-        </w:rPr>
-        <w:t>As a user, I would like the BTWBeheer application to automatically send payment reminders to clients for outstanding invoices to help improve cash flow.</w:t>
-      </w:r>
-    </w:p>
-    <w:p>
-      <w:pPr>
-        <w:rPr>
-          <w:lang w:val="en-US"/>
-        </w:rPr>
-      </w:pPr>
-      <w:r>
-        <w:rPr>
-          <w:lang w:val="en-US"/>
-        </w:rPr>
-        <w:t>As a small business owner, I want the option to track my rides for business purposes within the BTWBeheer application, including mileage and expenses related to transportation.</w:t>
-      </w:r>
-    </w:p>
-    <w:p>
-      <w:pPr>
-        <w:rPr>
-          <w:lang w:val="en-US"/>
-        </w:rPr>
-      </w:pPr>
-      <w:r>
-        <w:rPr>
-          <w:lang w:val="en-US"/>
-        </w:rPr>
-        <w:t>As a user, I would like to register projects within the BTWBeheer application, associating them with clients and tracking hours worked for more accurate billing.</w:t>
-      </w:r>
-    </w:p>
-    <w:p>
-      <w:pPr>
-        <w:pStyle w:val="Heading3"/>
-        <w:rPr>
-          <w:lang w:val="en-US"/>
-        </w:rPr>
-      </w:pPr>
-      <w:bookmarkStart w:id="8" w:name="_Toc145591838"/>
-      <w:r>
-        <w:rPr>
-          <w:lang w:val="en-US"/>
-        </w:rPr>
-        <w:t>Could-Have:</w:t>
-      </w:r>
-      <w:bookmarkEnd w:id="8"/>
-    </w:p>
-    <w:p>
-      <w:pPr>
-        <w:rPr>
-          <w:lang w:val="en-US"/>
-        </w:rPr>
-      </w:pPr>
-      <w:r>
-        <w:rPr>
-          <w:lang w:val="en-US"/>
-        </w:rPr>
-        <w:t>As a small business owner, I would appreciate the ability to manage my bank and cash transactions within the BTWBeheer application, enabling comprehensive financial tracking.</w:t>
-      </w:r>
-    </w:p>
-    <w:p>
-      <w:pPr>
-        <w:rPr>
-          <w:lang w:val="en-US"/>
-        </w:rPr>
-      </w:pPr>
-      <w:r>
-        <w:rPr>
-          <w:lang w:val="en-US"/>
-        </w:rPr>
-        <w:t>As a user, I would find it helpful if the BTWBeheer application included product and stock management features to monitor inventory levels and sales.</w:t>
-      </w:r>
-    </w:p>
-    <w:p>
-      <w:pPr>
-        <w:rPr>
-          <w:lang w:val="en-US"/>
-        </w:rPr>
-      </w:pPr>
-      <w:r>
-        <w:rPr>
-          <w:lang w:val="en-US"/>
-        </w:rPr>
-        <w:br w:type="page"/>
-      </w:r>
-    </w:p>
-    <w:p>
-      <w:pPr>
         <w:pStyle w:val="Heading2"/>
         <w:rPr>
           <w:lang w:val="en-US"/>
@@ -3540,7 +6627,6 @@
         <w:rPr>
           <w:lang w:val="en-US"/>
         </w:rPr>
-        <w:lastRenderedPageBreak/>
         <w:t>Moscow</w:t>
       </w:r>
       <w:bookmarkEnd w:id="9"/>
@@ -3887,6 +6973,19 @@
     </w:p>
     <w:p>
       <w:pPr>
+        <w:rPr>
+          <w:lang w:val="en-US"/>
+        </w:rPr>
+      </w:pPr>
+      <w:r>
+        <w:rPr>
+          <w:lang w:val="en-US"/>
+        </w:rPr>
+        <w:br w:type="page"/>
+      </w:r>
+    </w:p>
+    <w:p>
+      <w:pPr>
         <w:pStyle w:val="Heading1"/>
         <w:rPr>
           <w:lang w:val="en-US"/>
@@ -3897,6 +6996,7 @@
         <w:rPr>
           <w:lang w:val="en-US"/>
         </w:rPr>
+        <w:lastRenderedPageBreak/>
         <w:t>Project deliverables</w:t>
       </w:r>
       <w:bookmarkEnd w:id="14"/>
@@ -3916,19 +7016,6 @@
     </w:p>
     <w:p>
       <w:pPr>
-        <w:rPr>
-          <w:lang w:val="en-US"/>
-        </w:rPr>
-      </w:pPr>
-      <w:r>
-        <w:rPr>
-          <w:lang w:val="en-US"/>
-        </w:rPr>
-        <w:br w:type="page"/>
-      </w:r>
-    </w:p>
-    <w:p>
-      <w:pPr>
         <w:pStyle w:val="Heading1"/>
         <w:rPr>
           <w:lang w:val="en-US"/>
@@ -3939,7 +7026,6 @@
         <w:rPr>
           <w:lang w:val="en-US"/>
         </w:rPr>
-        <w:lastRenderedPageBreak/>
         <w:t>Project planning</w:t>
       </w:r>
       <w:bookmarkEnd w:id="15"/>
@@ -4449,6 +7535,19 @@
     </w:p>
     <w:p>
       <w:pPr>
+        <w:rPr>
+          <w:lang w:val="en-US"/>
+        </w:rPr>
+      </w:pPr>
+      <w:r>
+        <w:rPr>
+          <w:lang w:val="en-US"/>
+        </w:rPr>
+        <w:br w:type="page"/>
+      </w:r>
+    </w:p>
+    <w:p>
+      <w:pPr>
         <w:pStyle w:val="Heading2"/>
         <w:rPr>
           <w:lang w:val="en-US"/>
@@ -4460,6 +7559,7 @@
         <w:rPr>
           <w:lang w:val="en-US"/>
         </w:rPr>
+        <w:lastRenderedPageBreak/>
         <w:t>Sprint 3</w:t>
       </w:r>
       <w:r>
@@ -4825,7 +7925,6 @@
         <w:rPr>
           <w:lang w:val="en-US"/>
         </w:rPr>
-        <w:lastRenderedPageBreak/>
         <w:t>Sprint 5</w:t>
       </w:r>
       <w:r>
@@ -5250,6 +8349,7 @@
         <w:rPr>
           <w:lang w:val="en-US"/>
         </w:rPr>
+        <w:lastRenderedPageBreak/>
         <w:t>Visual planning</w:t>
       </w:r>
       <w:bookmarkEnd w:id="30"/>
@@ -5328,7 +8428,6 @@
         <w:rPr>
           <w:lang w:val="en-US"/>
         </w:rPr>
-        <w:lastRenderedPageBreak/>
         <w:t>Technology stack</w:t>
       </w:r>
       <w:bookmarkEnd w:id="32"/>
@@ -6775,6 +9874,119 @@
     </w:lvl>
   </w:abstractNum>
   <w:abstractNum w:abstractNumId="10" w15:restartNumberingAfterBreak="0">
+    <w:nsid w:val="410C3A34"/>
+    <w:multiLevelType w:val="hybridMultilevel"/>
+    <w:tmpl w:val="A0E84AF8"/>
+    <w:lvl w:ilvl="0" w:tplc="04130001">
+      <w:start w:val="1"/>
+      <w:numFmt w:val="bullet"/>
+      <w:lvlText w:val=""/>
+      <w:lvlJc w:val="left"/>
+      <w:pPr>
+        <w:ind w:left="720" w:hanging="360"/>
+      </w:pPr>
+      <w:rPr>
+        <w:rFonts w:ascii="Symbol" w:hAnsi="Symbol" w:hint="default"/>
+      </w:rPr>
+    </w:lvl>
+    <w:lvl w:ilvl="1" w:tplc="04130003" w:tentative="1">
+      <w:start w:val="1"/>
+      <w:numFmt w:val="bullet"/>
+      <w:lvlText w:val="o"/>
+      <w:lvlJc w:val="left"/>
+      <w:pPr>
+        <w:ind w:left="1440" w:hanging="360"/>
+      </w:pPr>
+      <w:rPr>
+        <w:rFonts w:ascii="Courier New" w:hAnsi="Courier New" w:cs="Courier New" w:hint="default"/>
+      </w:rPr>
+    </w:lvl>
+    <w:lvl w:ilvl="2" w:tplc="04130005" w:tentative="1">
+      <w:start w:val="1"/>
+      <w:numFmt w:val="bullet"/>
+      <w:lvlText w:val=""/>
+      <w:lvlJc w:val="left"/>
+      <w:pPr>
+        <w:ind w:left="2160" w:hanging="360"/>
+      </w:pPr>
+      <w:rPr>
+        <w:rFonts w:ascii="Wingdings" w:hAnsi="Wingdings" w:hint="default"/>
+      </w:rPr>
+    </w:lvl>
+    <w:lvl w:ilvl="3" w:tplc="04130001" w:tentative="1">
+      <w:start w:val="1"/>
+      <w:numFmt w:val="bullet"/>
+      <w:lvlText w:val=""/>
+      <w:lvlJc w:val="left"/>
+      <w:pPr>
+        <w:ind w:left="2880" w:hanging="360"/>
+      </w:pPr>
+      <w:rPr>
+        <w:rFonts w:ascii="Symbol" w:hAnsi="Symbol" w:hint="default"/>
+      </w:rPr>
+    </w:lvl>
+    <w:lvl w:ilvl="4" w:tplc="04130003" w:tentative="1">
+      <w:start w:val="1"/>
+      <w:numFmt w:val="bullet"/>
+      <w:lvlText w:val="o"/>
+      <w:lvlJc w:val="left"/>
+      <w:pPr>
+        <w:ind w:left="3600" w:hanging="360"/>
+      </w:pPr>
+      <w:rPr>
+        <w:rFonts w:ascii="Courier New" w:hAnsi="Courier New" w:cs="Courier New" w:hint="default"/>
+      </w:rPr>
+    </w:lvl>
+    <w:lvl w:ilvl="5" w:tplc="04130005" w:tentative="1">
+      <w:start w:val="1"/>
+      <w:numFmt w:val="bullet"/>
+      <w:lvlText w:val=""/>
+      <w:lvlJc w:val="left"/>
+      <w:pPr>
+        <w:ind w:left="4320" w:hanging="360"/>
+      </w:pPr>
+      <w:rPr>
+        <w:rFonts w:ascii="Wingdings" w:hAnsi="Wingdings" w:hint="default"/>
+      </w:rPr>
+    </w:lvl>
+    <w:lvl w:ilvl="6" w:tplc="04130001" w:tentative="1">
+      <w:start w:val="1"/>
+      <w:numFmt w:val="bullet"/>
+      <w:lvlText w:val=""/>
+      <w:lvlJc w:val="left"/>
+      <w:pPr>
+        <w:ind w:left="5040" w:hanging="360"/>
+      </w:pPr>
+      <w:rPr>
+        <w:rFonts w:ascii="Symbol" w:hAnsi="Symbol" w:hint="default"/>
+      </w:rPr>
+    </w:lvl>
+    <w:lvl w:ilvl="7" w:tplc="04130003" w:tentative="1">
+      <w:start w:val="1"/>
+      <w:numFmt w:val="bullet"/>
+      <w:lvlText w:val="o"/>
+      <w:lvlJc w:val="left"/>
+      <w:pPr>
+        <w:ind w:left="5760" w:hanging="360"/>
+      </w:pPr>
+      <w:rPr>
+        <w:rFonts w:ascii="Courier New" w:hAnsi="Courier New" w:cs="Courier New" w:hint="default"/>
+      </w:rPr>
+    </w:lvl>
+    <w:lvl w:ilvl="8" w:tplc="04130005" w:tentative="1">
+      <w:start w:val="1"/>
+      <w:numFmt w:val="bullet"/>
+      <w:lvlText w:val=""/>
+      <w:lvlJc w:val="left"/>
+      <w:pPr>
+        <w:ind w:left="6480" w:hanging="360"/>
+      </w:pPr>
+      <w:rPr>
+        <w:rFonts w:ascii="Wingdings" w:hAnsi="Wingdings" w:hint="default"/>
+      </w:rPr>
+    </w:lvl>
+  </w:abstractNum>
+  <w:abstractNum w:abstractNumId="11" w15:restartNumberingAfterBreak="0">
     <w:nsid w:val="4BD85366"/>
     <w:multiLevelType w:val="hybridMultilevel"/>
     <w:tmpl w:val="6340E56A"/>
@@ -6887,7 +10099,7 @@
       </w:rPr>
     </w:lvl>
   </w:abstractNum>
-  <w:abstractNum w:abstractNumId="11" w15:restartNumberingAfterBreak="0">
+  <w:abstractNum w:abstractNumId="12" w15:restartNumberingAfterBreak="0">
     <w:nsid w:val="5B7323EC"/>
     <w:multiLevelType w:val="multilevel"/>
     <w:tmpl w:val="AB241968"/>
@@ -7040,7 +10252,7 @@
     <w:abstractNumId w:val="0"/>
   </w:num>
   <w:num w:numId="2" w16cid:durableId="124542503">
-    <w:abstractNumId w:val="10"/>
+    <w:abstractNumId w:val="11"/>
   </w:num>
   <w:num w:numId="3" w16cid:durableId="1937516032">
     <w:abstractNumId w:val="1"/>
@@ -7064,13 +10276,16 @@
     <w:abstractNumId w:val="9"/>
   </w:num>
   <w:num w:numId="10" w16cid:durableId="565994306">
-    <w:abstractNumId w:val="11"/>
+    <w:abstractNumId w:val="12"/>
   </w:num>
   <w:num w:numId="11" w16cid:durableId="707336353">
     <w:abstractNumId w:val="6"/>
   </w:num>
   <w:num w:numId="12" w16cid:durableId="865752743">
     <w:abstractNumId w:val="2"/>
+  </w:num>
+  <w:num w:numId="13" w16cid:durableId="9333234">
+    <w:abstractNumId w:val="10"/>
   </w:num>
 </w:numbering>
 </file>
@@ -7475,7 +10690,7 @@
   <w:style w:type="paragraph" w:default="1" w:styleId="Normal">
     <w:name w:val="Normal"/>
     <w:qFormat/>
-    <w:rsid w:val="00D40FA0"/>
+    <w:rsid w:val="001B6D93"/>
     <w:rPr>
       <w:lang w:val="nl-NL"/>
     </w:rPr>
@@ -7742,6 +10957,25 @@
       <w:spacing w:after="100"/>
       <w:ind w:left="440"/>
     </w:pPr>
+  </w:style>
+  <w:style w:type="table" w:styleId="TableGrid">
+    <w:name w:val="Table Grid"/>
+    <w:basedOn w:val="TableNormal"/>
+    <w:uiPriority w:val="39"/>
+    <w:rsid w:val="00C53944"/>
+    <w:pPr>
+      <w:spacing w:after="0" w:line="240" w:lineRule="auto"/>
+    </w:pPr>
+    <w:tblPr>
+      <w:tblBorders>
+        <w:top w:val="single" w:sz="4" w:space="0" w:color="auto"/>
+        <w:left w:val="single" w:sz="4" w:space="0" w:color="auto"/>
+        <w:bottom w:val="single" w:sz="4" w:space="0" w:color="auto"/>
+        <w:right w:val="single" w:sz="4" w:space="0" w:color="auto"/>
+        <w:insideH w:val="single" w:sz="4" w:space="0" w:color="auto"/>
+        <w:insideV w:val="single" w:sz="4" w:space="0" w:color="auto"/>
+      </w:tblBorders>
+    </w:tblPr>
   </w:style>
 </w:styles>
 </file>

</xml_diff>